<commit_message>
add the foam code tips. the test
</commit_message>
<xml_diff>
--- a/Tutorial/用户手册.docx
+++ b/Tutorial/用户手册.docx
@@ -1,21 +1,23 @@
 
 <file path=word/document.xml><?xml version="1.0" encoding="utf-8"?>
-<w:document xmlns:wpc="http://schemas.microsoft.com/office/word/2010/wordprocessingCanvas" xmlns:mc="http://schemas.openxmlformats.org/markup-compatibility/2006" xmlns:o="urn:schemas-microsoft-com:office:office" xmlns:r="http://schemas.openxmlformats.org/officeDocument/2006/relationships" xmlns:m="http://schemas.openxmlformats.org/officeDocument/2006/math" xmlns:v="urn:schemas-microsoft-com:vml" xmlns:wp14="http://schemas.microsoft.com/office/word/2010/wordprocessingDrawing" xmlns:wp="http://schemas.openxmlformats.org/drawingml/2006/wordprocessingDrawing" xmlns:w="http://schemas.openxmlformats.org/wordprocessingml/2006/main" xmlns:w14="http://schemas.microsoft.com/office/word/2010/wordml" xmlns:w10="urn:schemas-microsoft-com:office:word" xmlns:w15="http://schemas.microsoft.com/office/word/2012/wordml" xmlns:wpg="http://schemas.microsoft.com/office/word/2010/wordprocessingGroup" xmlns:wpi="http://schemas.microsoft.com/office/word/2010/wordprocessingInk" xmlns:wne="http://schemas.microsoft.com/office/word/2006/wordml" xmlns:wps="http://schemas.microsoft.com/office/word/2010/wordprocessingShape" xmlns:wpsCustomData="http://www.wps.cn/officeDocument/2013/wpsCustomData" mc:Ignorable="w14 w15 wp14">
+<w:document xmlns:wpc="http://schemas.microsoft.com/office/word/2010/wordprocessingCanvas" xmlns:mc="http://schemas.openxmlformats.org/markup-compatibility/2006" xmlns:o="urn:schemas-microsoft-com:office:office" xmlns:r="http://schemas.openxmlformats.org/officeDocument/2006/relationships" xmlns:m="http://schemas.openxmlformats.org/officeDocument/2006/math" xmlns:v="urn:schemas-microsoft-com:vml" xmlns:wp14="http://schemas.microsoft.com/office/word/2010/wordprocessingDrawing" xmlns:wp="http://schemas.openxmlformats.org/drawingml/2006/wordprocessingDrawing" xmlns:w10="urn:schemas-microsoft-com:office:word" xmlns:w="http://schemas.openxmlformats.org/wordprocessingml/2006/main" xmlns:w14="http://schemas.microsoft.com/office/word/2010/wordml" xmlns:w15="http://schemas.microsoft.com/office/word/2012/wordml" xmlns:wpg="http://schemas.microsoft.com/office/word/2010/wordprocessingGroup" xmlns:wpi="http://schemas.microsoft.com/office/word/2010/wordprocessingInk" xmlns:wne="http://schemas.microsoft.com/office/word/2006/wordml" xmlns:wps="http://schemas.microsoft.com/office/word/2010/wordprocessingShape" mc:Ignorable="w14 w15 wp14">
   <w:body>
     <w:sdt>
       <w:sdtPr>
-        <w:id w:val="0"/>
+        <w:id w:val="431179651"/>
       </w:sdtPr>
+      <w:sdtEndPr/>
       <w:sdtContent>
-        <w:p>
-          <w:pPr/>
-        </w:p>
+        <w:p/>
         <w:p>
           <w:pPr>
             <w:widowControl/>
             <w:jc w:val="left"/>
           </w:pPr>
           <w:r>
+            <w:rPr>
+              <w:noProof/>
+            </w:rPr>
             <mc:AlternateContent>
               <mc:Choice Requires="wps">
                 <w:drawing>
@@ -86,17 +88,12 @@
                             <w:txbxContent>
                               <w:p>
                                 <w:pPr>
-                                  <w:pStyle w:val="15"/>
+                                  <w:pStyle w:val="11"/>
                                   <w:spacing w:before="40" w:after="560" w:line="216" w:lineRule="auto"/>
                                   <w:rPr>
                                     <w:color w:val="5B9BD5" w:themeColor="accent1"/>
                                     <w:sz w:val="72"/>
                                     <w:szCs w:val="72"/>
-                                    <w14:textFill>
-                                      <w14:solidFill>
-                                        <w14:schemeClr w14:val="accent1"/>
-                                      </w14:solidFill>
-                                    </w14:textFill>
                                   </w:rPr>
                                 </w:pPr>
                                 <w:sdt>
@@ -105,39 +102,18 @@
                                       <w:color w:val="5B9BD5" w:themeColor="accent1"/>
                                       <w:sz w:val="72"/>
                                       <w:szCs w:val="72"/>
-                                      <w14:textFill>
-                                        <w14:solidFill>
-                                          <w14:schemeClr w14:val="accent1"/>
-                                        </w14:solidFill>
-                                      </w14:textFill>
                                     </w:rPr>
                                     <w:alias w:val="标题"/>
                                     <w:id w:val="151731938"/>
                                     <w:text/>
                                   </w:sdtPr>
-                                  <w:sdtEndPr>
-                                    <w:rPr>
-                                      <w:color w:val="5B9BD5" w:themeColor="accent1"/>
-                                      <w:sz w:val="72"/>
-                                      <w:szCs w:val="72"/>
-                                      <w14:textFill>
-                                        <w14:solidFill>
-                                          <w14:schemeClr w14:val="accent1"/>
-                                        </w14:solidFill>
-                                      </w14:textFill>
-                                    </w:rPr>
-                                  </w:sdtEndPr>
+                                  <w:sdtEndPr/>
                                   <w:sdtContent>
                                     <w:r>
                                       <w:rPr>
                                         <w:color w:val="5B9BD5" w:themeColor="accent1"/>
                                         <w:sz w:val="72"/>
                                         <w:szCs w:val="72"/>
-                                        <w14:textFill>
-                                          <w14:solidFill>
-                                            <w14:schemeClr w14:val="accent1"/>
-                                          </w14:solidFill>
-                                        </w14:textFill>
                                       </w:rPr>
                                       <w:t>用户</w:t>
                                     </w:r>
@@ -147,11 +123,6 @@
                                         <w:color w:val="5B9BD5" w:themeColor="accent1"/>
                                         <w:sz w:val="72"/>
                                         <w:szCs w:val="72"/>
-                                        <w14:textFill>
-                                          <w14:solidFill>
-                                            <w14:schemeClr w14:val="accent1"/>
-                                          </w14:solidFill>
-                                        </w14:textFill>
                                       </w:rPr>
                                       <w:t>手册</w:t>
                                     </w:r>
@@ -162,31 +133,24 @@
                                 <w:sdtPr>
                                   <w:rPr>
                                     <w:caps/>
-                                    <w:color w:val="203864" w:themeColor="accent5" w:themeShade="80"/>
+                                    <w:color w:val="1F3864" w:themeColor="accent5" w:themeShade="80"/>
                                     <w:sz w:val="28"/>
                                     <w:szCs w:val="28"/>
                                   </w:rPr>
                                   <w:alias w:val="副标题"/>
-                                  <w:id w:val="0"/>
+                                  <w:id w:val="-1223359189"/>
                                   <w:showingPlcHdr/>
                                   <w:text/>
                                 </w:sdtPr>
-                                <w:sdtEndPr>
-                                  <w:rPr>
-                                    <w:caps/>
-                                    <w:color w:val="203864" w:themeColor="accent5" w:themeShade="80"/>
-                                    <w:sz w:val="28"/>
-                                    <w:szCs w:val="28"/>
-                                  </w:rPr>
-                                </w:sdtEndPr>
+                                <w:sdtEndPr/>
                                 <w:sdtContent>
                                   <w:p>
                                     <w:pPr>
-                                      <w:pStyle w:val="15"/>
+                                      <w:pStyle w:val="11"/>
                                       <w:spacing w:before="40" w:after="40"/>
                                       <w:rPr>
                                         <w:caps/>
-                                        <w:color w:val="203864" w:themeColor="accent5" w:themeShade="80"/>
+                                        <w:color w:val="1F3864" w:themeColor="accent5" w:themeShade="80"/>
                                         <w:sz w:val="28"/>
                                         <w:szCs w:val="28"/>
                                       </w:rPr>
@@ -194,7 +158,7 @@
                                     <w:r>
                                       <w:rPr>
                                         <w:caps/>
-                                        <w:color w:val="203864" w:themeColor="accent5" w:themeShade="80"/>
+                                        <w:color w:val="1F3864" w:themeColor="accent5" w:themeShade="80"/>
                                         <w:sz w:val="28"/>
                                         <w:szCs w:val="28"/>
                                       </w:rPr>
@@ -210,45 +174,23 @@
                                     <w:color w:val="4472C4" w:themeColor="accent5"/>
                                     <w:sz w:val="24"/>
                                     <w:szCs w:val="24"/>
-                                    <w14:textFill>
-                                      <w14:solidFill>
-                                        <w14:schemeClr w14:val="accent5"/>
-                                      </w14:solidFill>
-                                    </w14:textFill>
                                   </w:rPr>
                                   <w:alias w:val="作者"/>
-                                  <w:id w:val="0"/>
+                                  <w:id w:val="-1940599427"/>
                                   <w:showingPlcHdr/>
                                   <w:text/>
                                 </w:sdtPr>
-                                <w:sdtEndPr>
-                                  <w:rPr>
-                                    <w:caps/>
-                                    <w:color w:val="4472C4" w:themeColor="accent5"/>
-                                    <w:sz w:val="24"/>
-                                    <w:szCs w:val="24"/>
-                                    <w14:textFill>
-                                      <w14:solidFill>
-                                        <w14:schemeClr w14:val="accent5"/>
-                                      </w14:solidFill>
-                                    </w14:textFill>
-                                  </w:rPr>
-                                </w:sdtEndPr>
+                                <w:sdtEndPr/>
                                 <w:sdtContent>
                                   <w:p>
                                     <w:pPr>
-                                      <w:pStyle w:val="15"/>
+                                      <w:pStyle w:val="11"/>
                                       <w:spacing w:before="80" w:after="40"/>
                                       <w:rPr>
                                         <w:caps/>
                                         <w:color w:val="4472C4" w:themeColor="accent5"/>
                                         <w:sz w:val="24"/>
                                         <w:szCs w:val="24"/>
-                                        <w14:textFill>
-                                          <w14:solidFill>
-                                            <w14:schemeClr w14:val="accent5"/>
-                                          </w14:solidFill>
-                                        </w14:textFill>
                                       </w:rPr>
                                     </w:pPr>
                                     <w:r>
@@ -257,11 +199,6 @@
                                         <w:color w:val="4472C4" w:themeColor="accent5"/>
                                         <w:sz w:val="24"/>
                                         <w:szCs w:val="24"/>
-                                        <w14:textFill>
-                                          <w14:solidFill>
-                                            <w14:schemeClr w14:val="accent5"/>
-                                          </w14:solidFill>
-                                        </w14:textFill>
                                       </w:rPr>
                                       <w:t xml:space="preserve">     </w:t>
                                     </w:r>
@@ -285,7 +222,7 @@
                   </wp:anchor>
                 </w:drawing>
               </mc:Choice>
-              <mc:Fallback>
+              <mc:Fallback xmlns:wpsCustomData="http://www.wps.cn/officeDocument/2013/wpsCustomData">
                 <w:pict>
                   <v:shape id="_x0000_s1026" o:spid="_x0000_s1026" o:spt="202" type="#_x0000_t202" style="position:absolute;left:0pt;margin-left:121.95pt;margin-top:454.6pt;height:529.2pt;width:369pt;mso-position-horizontal-relative:page;mso-position-vertical-relative:page;mso-wrap-distance-bottom:0pt;mso-wrap-distance-left:14.4pt;mso-wrap-distance-right:14.4pt;mso-wrap-distance-top:0pt;z-index:251660288;mso-width-relative:margin;mso-height-relative:page;mso-width-percent:790;mso-height-percent:350;" filled="f" stroked="f" coordsize="21600,21600" o:gfxdata="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">
                     <v:fill on="f" focussize="0,0"/>
@@ -487,6 +424,9 @@
             </mc:AlternateContent>
           </w:r>
           <w:r>
+            <w:rPr>
+              <w:noProof/>
+            </w:rPr>
             <mc:AlternateContent>
               <mc:Choice Requires="wps">
                 <w:drawing>
@@ -556,48 +496,27 @@
                                     <w:color w:val="FFFFFF" w:themeColor="background1"/>
                                     <w:sz w:val="24"/>
                                     <w:szCs w:val="24"/>
-                                    <w14:textFill>
-                                      <w14:solidFill>
-                                        <w14:schemeClr w14:val="bg1"/>
-                                      </w14:solidFill>
-                                    </w14:textFill>
                                   </w:rPr>
                                   <w:alias w:val="年份"/>
-                                  <w:id w:val="0"/>
+                                  <w:id w:val="-1673785397"/>
                                   <w:showingPlcHdr/>
                                   <w:date>
                                     <w:dateFormat w:val="yyyy"/>
                                     <w:lid w:val="zh-CN"/>
-                                    <w:storeMappedDataAs w:val="datetime"/>
+                                    <w:storeMappedDataAs w:val="dateTime"/>
                                     <w:calendar w:val="gregorian"/>
                                   </w:date>
                                 </w:sdtPr>
-                                <w:sdtEndPr>
-                                  <w:rPr>
-                                    <w:color w:val="FFFFFF" w:themeColor="background1"/>
-                                    <w:sz w:val="24"/>
-                                    <w:szCs w:val="24"/>
-                                    <w14:textFill>
-                                      <w14:solidFill>
-                                        <w14:schemeClr w14:val="bg1"/>
-                                      </w14:solidFill>
-                                    </w14:textFill>
-                                  </w:rPr>
-                                </w:sdtEndPr>
+                                <w:sdtEndPr/>
                                 <w:sdtContent>
                                   <w:p>
                                     <w:pPr>
-                                      <w:pStyle w:val="15"/>
+                                      <w:pStyle w:val="11"/>
                                       <w:jc w:val="right"/>
                                       <w:rPr>
                                         <w:color w:val="FFFFFF" w:themeColor="background1"/>
                                         <w:sz w:val="24"/>
                                         <w:szCs w:val="24"/>
-                                        <w14:textFill>
-                                          <w14:solidFill>
-                                            <w14:schemeClr w14:val="bg1"/>
-                                          </w14:solidFill>
-                                        </w14:textFill>
                                       </w:rPr>
                                     </w:pPr>
                                     <w:r>
@@ -606,13 +525,26 @@
                                         <w:sz w:val="24"/>
                                         <w:szCs w:val="24"/>
                                         <w:lang w:val="zh-CN"/>
-                                        <w14:textFill>
-                                          <w14:solidFill>
-                                            <w14:schemeClr w14:val="bg1"/>
-                                          </w14:solidFill>
-                                        </w14:textFill>
                                       </w:rPr>
-                                      <w:t>[年]</w:t>
+                                      <w:t>[</w:t>
+                                    </w:r>
+                                    <w:r>
+                                      <w:rPr>
+                                        <w:color w:val="FFFFFF" w:themeColor="background1"/>
+                                        <w:sz w:val="24"/>
+                                        <w:szCs w:val="24"/>
+                                        <w:lang w:val="zh-CN"/>
+                                      </w:rPr>
+                                      <w:t>年</w:t>
+                                    </w:r>
+                                    <w:r>
+                                      <w:rPr>
+                                        <w:color w:val="FFFFFF" w:themeColor="background1"/>
+                                        <w:sz w:val="24"/>
+                                        <w:szCs w:val="24"/>
+                                        <w:lang w:val="zh-CN"/>
+                                      </w:rPr>
+                                      <w:t>]</w:t>
                                     </w:r>
                                   </w:p>
                                 </w:sdtContent>
@@ -634,7 +566,7 @@
                   </wp:anchor>
                 </w:drawing>
               </mc:Choice>
-              <mc:Fallback>
+              <mc:Fallback xmlns:wpsCustomData="http://www.wps.cn/officeDocument/2013/wpsCustomData">
                 <w:pict>
                   <v:rect id="_x0000_s1026" o:spid="_x0000_s1026" o:spt="1" style="position:absolute;left:0pt;margin-left:460.1pt;margin-top:19.35pt;height:77.75pt;width:46.8pt;mso-position-horizontal-relative:page;mso-position-vertical-relative:page;z-index:251659264;v-text-anchor:bottom;mso-width-relative:page;mso-height-relative:page;mso-width-percent:76;mso-height-percent:98;" fillcolor="#5B9BD5 [3204]" filled="t" stroked="f" coordsize="21600,21600" o:gfxdata="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">
                     <v:fill on="t" focussize="0,0"/>
@@ -725,18 +657,13 @@
     </w:sdt>
     <w:p>
       <w:pPr>
-        <w:pStyle w:val="8"/>
+        <w:pStyle w:val="10"/>
         <w:tabs>
           <w:tab w:val="right" w:leader="dot" w:pos="8306"/>
         </w:tabs>
-        <w:rPr>
-          <w:rFonts w:asciiTheme="minorAscii" w:hAnsiTheme="minorAscii" w:eastAsiaTheme="minorEastAsia" w:cstheme="minorBidi"/>
-          <w:kern w:val="2"/>
-          <w:szCs w:val="22"/>
-          <w:lang w:val="en-US" w:eastAsia="zh-CN" w:bidi="ar-SA"/>
-        </w:rPr>
-      </w:pPr>
-      <w:r>
+      </w:pPr>
+      <w:r>
+        <w:lastRenderedPageBreak/>
         <w:fldChar w:fldCharType="begin"/>
       </w:r>
       <w:r>
@@ -745,340 +672,103 @@
       <w:r>
         <w:fldChar w:fldCharType="separate"/>
       </w:r>
-      <w:r>
-        <w:rPr>
-          <w:rFonts w:asciiTheme="minorAscii" w:hAnsiTheme="minorAscii" w:eastAsiaTheme="minorEastAsia" w:cstheme="minorBidi"/>
-          <w:kern w:val="2"/>
-          <w:szCs w:val="22"/>
-          <w:lang w:val="en-US" w:eastAsia="zh-CN" w:bidi="ar-SA"/>
-        </w:rPr>
-        <w:fldChar w:fldCharType="begin"/>
-      </w:r>
-      <w:r>
-        <w:rPr>
-          <w:rFonts w:asciiTheme="minorAscii" w:hAnsiTheme="minorAscii" w:eastAsiaTheme="minorEastAsia" w:cstheme="minorBidi"/>
-          <w:kern w:val="2"/>
-          <w:szCs w:val="22"/>
-          <w:lang w:val="en-US" w:eastAsia="zh-CN" w:bidi="ar-SA"/>
-        </w:rPr>
-        <w:instrText xml:space="preserve"> HYPERLINK \l _Toc1169079994 </w:instrText>
-      </w:r>
-      <w:r>
-        <w:rPr>
-          <w:rFonts w:asciiTheme="minorAscii" w:hAnsiTheme="minorAscii" w:eastAsiaTheme="minorEastAsia" w:cstheme="minorBidi"/>
-          <w:kern w:val="2"/>
-          <w:szCs w:val="22"/>
-          <w:lang w:val="en-US" w:eastAsia="zh-CN" w:bidi="ar-SA"/>
-        </w:rPr>
-        <w:fldChar w:fldCharType="separate"/>
-      </w:r>
-      <w:r>
-        <w:rPr>
-          <w:rFonts w:hint="eastAsia" w:asciiTheme="minorAscii" w:hAnsiTheme="minorAscii" w:eastAsiaTheme="minorEastAsia" w:cstheme="minorBidi"/>
-          <w:kern w:val="2"/>
-          <w:szCs w:val="22"/>
-          <w:lang w:val="en-US" w:eastAsia="zh-CN" w:bidi="ar-SA"/>
-        </w:rPr>
-        <w:t>一：</w:t>
-      </w:r>
-      <w:r>
-        <w:rPr>
-          <w:rFonts w:hint="default" w:asciiTheme="minorAscii" w:hAnsiTheme="minorAscii" w:eastAsiaTheme="minorEastAsia" w:cstheme="minorBidi"/>
-          <w:kern w:val="2"/>
-          <w:szCs w:val="22"/>
-          <w:lang w:val="en-US" w:eastAsia="zh-CN" w:bidi="ar-SA"/>
-        </w:rPr>
-        <w:t>基本操作</w:t>
-      </w:r>
-      <w:r>
-        <w:rPr>
-          <w:rFonts w:asciiTheme="minorAscii" w:hAnsiTheme="minorAscii" w:eastAsiaTheme="minorEastAsia" w:cstheme="minorBidi"/>
-          <w:kern w:val="2"/>
-          <w:szCs w:val="22"/>
-          <w:lang w:val="en-US" w:eastAsia="zh-CN" w:bidi="ar-SA"/>
-        </w:rPr>
-        <w:tab/>
-      </w:r>
-      <w:r>
-        <w:rPr>
-          <w:rFonts w:asciiTheme="minorAscii" w:hAnsiTheme="minorAscii" w:eastAsiaTheme="minorEastAsia" w:cstheme="minorBidi"/>
-          <w:kern w:val="2"/>
-          <w:szCs w:val="22"/>
-          <w:lang w:val="en-US" w:eastAsia="zh-CN" w:bidi="ar-SA"/>
-        </w:rPr>
-        <w:fldChar w:fldCharType="begin"/>
-      </w:r>
-      <w:r>
-        <w:rPr>
-          <w:rFonts w:asciiTheme="minorAscii" w:hAnsiTheme="minorAscii" w:eastAsiaTheme="minorEastAsia" w:cstheme="minorBidi"/>
-          <w:kern w:val="2"/>
-          <w:szCs w:val="22"/>
-          <w:lang w:val="en-US" w:eastAsia="zh-CN" w:bidi="ar-SA"/>
-        </w:rPr>
-        <w:instrText xml:space="preserve"> PAGEREF _Toc1169079994 </w:instrText>
-      </w:r>
-      <w:r>
-        <w:rPr>
-          <w:rFonts w:asciiTheme="minorAscii" w:hAnsiTheme="minorAscii" w:eastAsiaTheme="minorEastAsia" w:cstheme="minorBidi"/>
-          <w:kern w:val="2"/>
-          <w:szCs w:val="22"/>
-          <w:lang w:val="en-US" w:eastAsia="zh-CN" w:bidi="ar-SA"/>
-        </w:rPr>
-        <w:fldChar w:fldCharType="separate"/>
-      </w:r>
-      <w:r>
-        <w:rPr>
-          <w:rFonts w:asciiTheme="minorAscii" w:hAnsiTheme="minorAscii" w:eastAsiaTheme="minorEastAsia" w:cstheme="minorBidi"/>
-          <w:kern w:val="2"/>
-          <w:szCs w:val="22"/>
-          <w:lang w:val="en-US" w:eastAsia="zh-CN" w:bidi="ar-SA"/>
-        </w:rPr>
-        <w:t>2</w:t>
-      </w:r>
-      <w:r>
-        <w:rPr>
-          <w:rFonts w:asciiTheme="minorAscii" w:hAnsiTheme="minorAscii" w:eastAsiaTheme="minorEastAsia" w:cstheme="minorBidi"/>
-          <w:kern w:val="2"/>
-          <w:szCs w:val="22"/>
-          <w:lang w:val="en-US" w:eastAsia="zh-CN" w:bidi="ar-SA"/>
-        </w:rPr>
-        <w:fldChar w:fldCharType="end"/>
-      </w:r>
-      <w:r>
-        <w:rPr>
-          <w:rFonts w:asciiTheme="minorAscii" w:hAnsiTheme="minorAscii" w:eastAsiaTheme="minorEastAsia" w:cstheme="minorBidi"/>
-          <w:kern w:val="2"/>
-          <w:szCs w:val="22"/>
-          <w:lang w:val="en-US" w:eastAsia="zh-CN" w:bidi="ar-SA"/>
-        </w:rPr>
-        <w:fldChar w:fldCharType="end"/>
-      </w:r>
+      <w:hyperlink w:anchor="_Toc1169079994" w:history="1">
+        <w:r>
+          <w:rPr>
+            <w:rFonts w:hint="eastAsia"/>
+          </w:rPr>
+          <w:t>一：</w:t>
+        </w:r>
+        <w:r>
+          <w:t>基本操作</w:t>
+        </w:r>
+        <w:r>
+          <w:tab/>
+        </w:r>
+        <w:r>
+          <w:fldChar w:fldCharType="begin"/>
+        </w:r>
+        <w:r>
+          <w:instrText xml:space="preserve"> PAGEREF _Toc1169079994 </w:instrText>
+        </w:r>
+        <w:r>
+          <w:fldChar w:fldCharType="separate"/>
+        </w:r>
+        <w:r>
+          <w:t>2</w:t>
+        </w:r>
+        <w:r>
+          <w:fldChar w:fldCharType="end"/>
+        </w:r>
+      </w:hyperlink>
     </w:p>
     <w:p>
       <w:pPr>
-        <w:pStyle w:val="11"/>
+        <w:pStyle w:val="20"/>
         <w:tabs>
           <w:tab w:val="right" w:leader="dot" w:pos="8306"/>
         </w:tabs>
-        <w:rPr>
-          <w:rFonts w:asciiTheme="minorAscii" w:hAnsiTheme="minorAscii" w:eastAsiaTheme="minorEastAsia" w:cstheme="minorBidi"/>
-          <w:kern w:val="2"/>
-          <w:szCs w:val="22"/>
-          <w:lang w:val="en-US" w:eastAsia="zh-CN" w:bidi="ar-SA"/>
-        </w:rPr>
-      </w:pPr>
-      <w:r>
-        <w:rPr>
-          <w:rFonts w:asciiTheme="minorAscii" w:hAnsiTheme="minorAscii" w:eastAsiaTheme="minorEastAsia" w:cstheme="minorBidi"/>
-          <w:kern w:val="2"/>
-          <w:szCs w:val="22"/>
-          <w:lang w:val="en-US" w:eastAsia="zh-CN" w:bidi="ar-SA"/>
-        </w:rPr>
-        <w:fldChar w:fldCharType="begin"/>
-      </w:r>
-      <w:r>
-        <w:rPr>
-          <w:rFonts w:asciiTheme="minorAscii" w:hAnsiTheme="minorAscii" w:eastAsiaTheme="minorEastAsia" w:cstheme="minorBidi"/>
-          <w:kern w:val="2"/>
-          <w:szCs w:val="22"/>
-          <w:lang w:val="en-US" w:eastAsia="zh-CN" w:bidi="ar-SA"/>
-        </w:rPr>
-        <w:instrText xml:space="preserve"> HYPERLINK \l _Toc1766894865 </w:instrText>
-      </w:r>
-      <w:r>
-        <w:rPr>
-          <w:rFonts w:asciiTheme="minorAscii" w:hAnsiTheme="minorAscii" w:eastAsiaTheme="minorEastAsia" w:cstheme="minorBidi"/>
-          <w:kern w:val="2"/>
-          <w:szCs w:val="22"/>
-          <w:lang w:val="en-US" w:eastAsia="zh-CN" w:bidi="ar-SA"/>
-        </w:rPr>
-        <w:fldChar w:fldCharType="separate"/>
-      </w:r>
-      <w:r>
-        <w:rPr>
-          <w:rFonts w:hint="default" w:asciiTheme="minorAscii" w:hAnsiTheme="minorAscii" w:eastAsiaTheme="minorEastAsia" w:cstheme="minorBidi"/>
-          <w:kern w:val="2"/>
-          <w:szCs w:val="22"/>
-          <w:lang w:val="en-US" w:eastAsia="zh-CN" w:bidi="ar-SA"/>
-        </w:rPr>
-        <w:t>1. 打开文件</w:t>
-      </w:r>
-      <w:r>
-        <w:rPr>
-          <w:rFonts w:asciiTheme="minorAscii" w:hAnsiTheme="minorAscii" w:eastAsiaTheme="minorEastAsia" w:cstheme="minorBidi"/>
-          <w:kern w:val="2"/>
-          <w:szCs w:val="22"/>
-          <w:lang w:val="en-US" w:eastAsia="zh-CN" w:bidi="ar-SA"/>
-        </w:rPr>
-        <w:tab/>
-      </w:r>
-      <w:r>
-        <w:rPr>
-          <w:rFonts w:asciiTheme="minorAscii" w:hAnsiTheme="minorAscii" w:eastAsiaTheme="minorEastAsia" w:cstheme="minorBidi"/>
-          <w:kern w:val="2"/>
-          <w:szCs w:val="22"/>
-          <w:lang w:val="en-US" w:eastAsia="zh-CN" w:bidi="ar-SA"/>
-        </w:rPr>
-        <w:fldChar w:fldCharType="begin"/>
-      </w:r>
-      <w:r>
-        <w:rPr>
-          <w:rFonts w:asciiTheme="minorAscii" w:hAnsiTheme="minorAscii" w:eastAsiaTheme="minorEastAsia" w:cstheme="minorBidi"/>
-          <w:kern w:val="2"/>
-          <w:szCs w:val="22"/>
-          <w:lang w:val="en-US" w:eastAsia="zh-CN" w:bidi="ar-SA"/>
-        </w:rPr>
-        <w:instrText xml:space="preserve"> PAGEREF _Toc1766894865 </w:instrText>
-      </w:r>
-      <w:r>
-        <w:rPr>
-          <w:rFonts w:asciiTheme="minorAscii" w:hAnsiTheme="minorAscii" w:eastAsiaTheme="minorEastAsia" w:cstheme="minorBidi"/>
-          <w:kern w:val="2"/>
-          <w:szCs w:val="22"/>
-          <w:lang w:val="en-US" w:eastAsia="zh-CN" w:bidi="ar-SA"/>
-        </w:rPr>
-        <w:fldChar w:fldCharType="separate"/>
-      </w:r>
-      <w:r>
-        <w:rPr>
-          <w:rFonts w:asciiTheme="minorAscii" w:hAnsiTheme="minorAscii" w:eastAsiaTheme="minorEastAsia" w:cstheme="minorBidi"/>
-          <w:kern w:val="2"/>
-          <w:szCs w:val="22"/>
-          <w:lang w:val="en-US" w:eastAsia="zh-CN" w:bidi="ar-SA"/>
-        </w:rPr>
-        <w:t>2</w:t>
-      </w:r>
-      <w:r>
-        <w:rPr>
-          <w:rFonts w:asciiTheme="minorAscii" w:hAnsiTheme="minorAscii" w:eastAsiaTheme="minorEastAsia" w:cstheme="minorBidi"/>
-          <w:kern w:val="2"/>
-          <w:szCs w:val="22"/>
-          <w:lang w:val="en-US" w:eastAsia="zh-CN" w:bidi="ar-SA"/>
-        </w:rPr>
-        <w:fldChar w:fldCharType="end"/>
-      </w:r>
-      <w:r>
-        <w:rPr>
-          <w:rFonts w:asciiTheme="minorAscii" w:hAnsiTheme="minorAscii" w:eastAsiaTheme="minorEastAsia" w:cstheme="minorBidi"/>
-          <w:kern w:val="2"/>
-          <w:szCs w:val="22"/>
-          <w:lang w:val="en-US" w:eastAsia="zh-CN" w:bidi="ar-SA"/>
-        </w:rPr>
-        <w:fldChar w:fldCharType="end"/>
-      </w:r>
+      </w:pPr>
+      <w:hyperlink w:anchor="_Toc1766894865" w:history="1">
+        <w:r>
+          <w:t xml:space="preserve">1. </w:t>
+        </w:r>
+        <w:r>
+          <w:t>打开文件</w:t>
+        </w:r>
+        <w:r>
+          <w:tab/>
+        </w:r>
+        <w:r>
+          <w:fldChar w:fldCharType="begin"/>
+        </w:r>
+        <w:r>
+          <w:instrText xml:space="preserve"> PAGEREF _Toc1766894865 </w:instrText>
+        </w:r>
+        <w:r>
+          <w:fldChar w:fldCharType="separate"/>
+        </w:r>
+        <w:r>
+          <w:t>2</w:t>
+        </w:r>
+        <w:r>
+          <w:fldChar w:fldCharType="end"/>
+        </w:r>
+      </w:hyperlink>
     </w:p>
     <w:p>
       <w:pPr>
-        <w:pStyle w:val="11"/>
+        <w:pStyle w:val="20"/>
         <w:tabs>
           <w:tab w:val="right" w:leader="dot" w:pos="8306"/>
         </w:tabs>
-        <w:rPr>
-          <w:rFonts w:asciiTheme="minorAscii" w:hAnsiTheme="minorAscii" w:eastAsiaTheme="minorEastAsia" w:cstheme="minorBidi"/>
-          <w:kern w:val="2"/>
-          <w:szCs w:val="22"/>
-          <w:lang w:val="en-US" w:eastAsia="zh-CN" w:bidi="ar-SA"/>
-        </w:rPr>
-      </w:pPr>
-      <w:r>
-        <w:rPr>
-          <w:rFonts w:asciiTheme="minorAscii" w:hAnsiTheme="minorAscii" w:eastAsiaTheme="minorEastAsia" w:cstheme="minorBidi"/>
-          <w:kern w:val="2"/>
-          <w:szCs w:val="22"/>
-          <w:lang w:val="en-US" w:eastAsia="zh-CN" w:bidi="ar-SA"/>
-        </w:rPr>
-        <w:fldChar w:fldCharType="begin"/>
-      </w:r>
-      <w:r>
-        <w:rPr>
-          <w:rFonts w:asciiTheme="minorAscii" w:hAnsiTheme="minorAscii" w:eastAsiaTheme="minorEastAsia" w:cstheme="minorBidi"/>
-          <w:kern w:val="2"/>
-          <w:szCs w:val="22"/>
-          <w:lang w:val="en-US" w:eastAsia="zh-CN" w:bidi="ar-SA"/>
-        </w:rPr>
-        <w:instrText xml:space="preserve"> HYPERLINK \l _Toc1210916363 </w:instrText>
-      </w:r>
-      <w:r>
-        <w:rPr>
-          <w:rFonts w:asciiTheme="minorAscii" w:hAnsiTheme="minorAscii" w:eastAsiaTheme="minorEastAsia" w:cstheme="minorBidi"/>
-          <w:kern w:val="2"/>
-          <w:szCs w:val="22"/>
-          <w:lang w:val="en-US" w:eastAsia="zh-CN" w:bidi="ar-SA"/>
-        </w:rPr>
-        <w:fldChar w:fldCharType="separate"/>
-      </w:r>
-      <w:r>
-        <w:rPr>
-          <w:rFonts w:hint="default" w:asciiTheme="minorAscii" w:hAnsiTheme="minorAscii" w:eastAsiaTheme="minorEastAsia" w:cstheme="minorBidi"/>
-          <w:kern w:val="2"/>
-          <w:szCs w:val="22"/>
-          <w:lang w:val="en-US" w:eastAsia="zh-CN" w:bidi="ar-SA"/>
-        </w:rPr>
-        <w:t>2. 添加代码提示</w:t>
-      </w:r>
-      <w:r>
-        <w:rPr>
-          <w:rFonts w:asciiTheme="minorAscii" w:hAnsiTheme="minorAscii" w:eastAsiaTheme="minorEastAsia" w:cstheme="minorBidi"/>
-          <w:kern w:val="2"/>
-          <w:szCs w:val="22"/>
-          <w:lang w:val="en-US" w:eastAsia="zh-CN" w:bidi="ar-SA"/>
-        </w:rPr>
-        <w:tab/>
-      </w:r>
-      <w:r>
-        <w:rPr>
-          <w:rFonts w:asciiTheme="minorAscii" w:hAnsiTheme="minorAscii" w:eastAsiaTheme="minorEastAsia" w:cstheme="minorBidi"/>
-          <w:kern w:val="2"/>
-          <w:szCs w:val="22"/>
-          <w:lang w:val="en-US" w:eastAsia="zh-CN" w:bidi="ar-SA"/>
-        </w:rPr>
-        <w:fldChar w:fldCharType="begin"/>
-      </w:r>
-      <w:r>
-        <w:rPr>
-          <w:rFonts w:asciiTheme="minorAscii" w:hAnsiTheme="minorAscii" w:eastAsiaTheme="minorEastAsia" w:cstheme="minorBidi"/>
-          <w:kern w:val="2"/>
-          <w:szCs w:val="22"/>
-          <w:lang w:val="en-US" w:eastAsia="zh-CN" w:bidi="ar-SA"/>
-        </w:rPr>
-        <w:instrText xml:space="preserve"> PAGEREF _Toc1210916363 </w:instrText>
-      </w:r>
-      <w:r>
-        <w:rPr>
-          <w:rFonts w:asciiTheme="minorAscii" w:hAnsiTheme="minorAscii" w:eastAsiaTheme="minorEastAsia" w:cstheme="minorBidi"/>
-          <w:kern w:val="2"/>
-          <w:szCs w:val="22"/>
-          <w:lang w:val="en-US" w:eastAsia="zh-CN" w:bidi="ar-SA"/>
-        </w:rPr>
-        <w:fldChar w:fldCharType="separate"/>
-      </w:r>
-      <w:r>
-        <w:rPr>
-          <w:rFonts w:asciiTheme="minorAscii" w:hAnsiTheme="minorAscii" w:eastAsiaTheme="minorEastAsia" w:cstheme="minorBidi"/>
-          <w:kern w:val="2"/>
-          <w:szCs w:val="22"/>
-          <w:lang w:val="en-US" w:eastAsia="zh-CN" w:bidi="ar-SA"/>
-        </w:rPr>
-        <w:t>2</w:t>
-      </w:r>
-      <w:r>
-        <w:rPr>
-          <w:rFonts w:asciiTheme="minorAscii" w:hAnsiTheme="minorAscii" w:eastAsiaTheme="minorEastAsia" w:cstheme="minorBidi"/>
-          <w:kern w:val="2"/>
-          <w:szCs w:val="22"/>
-          <w:lang w:val="en-US" w:eastAsia="zh-CN" w:bidi="ar-SA"/>
-        </w:rPr>
-        <w:fldChar w:fldCharType="end"/>
-      </w:r>
-      <w:r>
-        <w:rPr>
-          <w:rFonts w:asciiTheme="minorAscii" w:hAnsiTheme="minorAscii" w:eastAsiaTheme="minorEastAsia" w:cstheme="minorBidi"/>
-          <w:kern w:val="2"/>
-          <w:szCs w:val="22"/>
-          <w:lang w:val="en-US" w:eastAsia="zh-CN" w:bidi="ar-SA"/>
-        </w:rPr>
-        <w:fldChar w:fldCharType="end"/>
-      </w:r>
+      </w:pPr>
+      <w:hyperlink w:anchor="_Toc1210916363" w:history="1">
+        <w:r>
+          <w:t xml:space="preserve">2. </w:t>
+        </w:r>
+        <w:r>
+          <w:t>添加代码提示</w:t>
+        </w:r>
+        <w:r>
+          <w:tab/>
+        </w:r>
+        <w:r>
+          <w:fldChar w:fldCharType="begin"/>
+        </w:r>
+        <w:r>
+          <w:instrText xml:space="preserve"> PAGEREF _Toc1210916363 </w:instrText>
+        </w:r>
+        <w:r>
+          <w:fldChar w:fldCharType="separate"/>
+        </w:r>
+        <w:r>
+          <w:t>2</w:t>
+        </w:r>
+        <w:r>
+          <w:fldChar w:fldCharType="end"/>
+        </w:r>
+      </w:hyperlink>
     </w:p>
     <w:p>
       <w:pPr>
@@ -1086,12 +776,6 @@
         <w:jc w:val="left"/>
       </w:pPr>
       <w:r>
-        <w:rPr>
-          <w:rFonts w:asciiTheme="minorAscii" w:hAnsiTheme="minorAscii" w:eastAsiaTheme="minorEastAsia" w:cstheme="minorBidi"/>
-          <w:kern w:val="2"/>
-          <w:szCs w:val="22"/>
-          <w:lang w:val="en-US" w:eastAsia="zh-CN" w:bidi="ar-SA"/>
-        </w:rPr>
         <w:fldChar w:fldCharType="end"/>
       </w:r>
     </w:p>
@@ -1106,41 +790,43 @@
     </w:p>
     <w:p>
       <w:pPr>
-        <w:pStyle w:val="2"/>
-        <w:rPr>
-          <w:rFonts w:hint="default"/>
-        </w:rPr>
+        <w:pStyle w:val="1"/>
       </w:pPr>
       <w:bookmarkStart w:id="0" w:name="_Toc1169079994"/>
-      <w:r>
-        <w:rPr>
-          <w:rFonts w:hint="eastAsia"/>
-        </w:rPr>
-        <w:t>一：</w:t>
-      </w:r>
-      <w:r>
-        <w:rPr>
-          <w:rFonts w:hint="default"/>
-        </w:rPr>
+      <w:proofErr w:type="gramStart"/>
+      <w:r>
+        <w:rPr>
+          <w:rFonts w:hint="eastAsia"/>
+        </w:rPr>
+        <w:lastRenderedPageBreak/>
+        <w:t>一</w:t>
+      </w:r>
+      <w:proofErr w:type="gramEnd"/>
+      <w:r>
+        <w:rPr>
+          <w:rFonts w:hint="eastAsia"/>
+        </w:rPr>
+        <w:t>：</w:t>
+      </w:r>
+      <w:r>
         <w:t>基本操作</w:t>
       </w:r>
       <w:bookmarkEnd w:id="0"/>
     </w:p>
     <w:p>
       <w:pPr>
-        <w:pStyle w:val="3"/>
+        <w:pStyle w:val="2"/>
       </w:pPr>
       <w:bookmarkStart w:id="1" w:name="_Toc1766894865"/>
       <w:r>
-        <w:rPr>
-          <w:rFonts w:hint="default"/>
-        </w:rPr>
-        <w:t>1. 打开文件</w:t>
+        <w:t xml:space="preserve">1. </w:t>
+      </w:r>
+      <w:r>
+        <w:t>打开文件</w:t>
       </w:r>
       <w:bookmarkEnd w:id="1"/>
     </w:p>
     <w:p>
-      <w:pPr/>
       <w:r>
         <w:rPr>
           <w:rFonts w:hint="eastAsia"/>
@@ -1150,11 +836,39 @@
       <w:r>
         <w:t xml:space="preserve">  </w:t>
       </w:r>
-      <w:r>
-        <w:rPr>
-          <w:rFonts w:hint="eastAsia"/>
-        </w:rPr>
-        <w:t>FlowCD中包含了paraview和文本编辑两个模块，因此，在软件中用户可以同时打开两种文件。在软件中分别为Image</w:t>
+      <w:proofErr w:type="spellStart"/>
+      <w:r>
+        <w:rPr>
+          <w:rFonts w:hint="eastAsia"/>
+        </w:rPr>
+        <w:t>FlowCD</w:t>
+      </w:r>
+      <w:proofErr w:type="spellEnd"/>
+      <w:r>
+        <w:rPr>
+          <w:rFonts w:hint="eastAsia"/>
+        </w:rPr>
+        <w:t>中包含了</w:t>
+      </w:r>
+      <w:proofErr w:type="spellStart"/>
+      <w:r>
+        <w:rPr>
+          <w:rFonts w:hint="eastAsia"/>
+        </w:rPr>
+        <w:t>paraview</w:t>
+      </w:r>
+      <w:proofErr w:type="spellEnd"/>
+      <w:r>
+        <w:rPr>
+          <w:rFonts w:hint="eastAsia"/>
+        </w:rPr>
+        <w:t>和文本编辑两个模块，因此，在软件中用户可以同时打开两种文件。在软件中分别为</w:t>
+      </w:r>
+      <w:r>
+        <w:rPr>
+          <w:rFonts w:hint="eastAsia"/>
+        </w:rPr>
+        <w:t>Image</w:t>
       </w:r>
       <w:r>
         <w:t xml:space="preserve"> </w:t>
@@ -1172,10 +886,25 @@
         <w:rPr>
           <w:rFonts w:hint="eastAsia"/>
         </w:rPr>
-        <w:t>le和Editor</w:t>
-      </w:r>
-      <w:r>
-        <w:t xml:space="preserve"> File。</w:t>
+        <w:t>le</w:t>
+      </w:r>
+      <w:r>
+        <w:rPr>
+          <w:rFonts w:hint="eastAsia"/>
+        </w:rPr>
+        <w:t>和</w:t>
+      </w:r>
+      <w:r>
+        <w:rPr>
+          <w:rFonts w:hint="eastAsia"/>
+        </w:rPr>
+        <w:t>Editor</w:t>
+      </w:r>
+      <w:r>
+        <w:t xml:space="preserve"> File</w:t>
+      </w:r>
+      <w:r>
+        <w:t>。</w:t>
       </w:r>
       <w:r>
         <w:rPr>
@@ -1186,7 +915,7 @@
     </w:p>
     <w:p>
       <w:pPr>
-        <w:pStyle w:val="19"/>
+        <w:pStyle w:val="12"/>
         <w:numPr>
           <w:ilvl w:val="0"/>
           <w:numId w:val="1"/>
@@ -1202,7 +931,7 @@
     </w:p>
     <w:p>
       <w:pPr>
-        <w:pStyle w:val="19"/>
+        <w:pStyle w:val="12"/>
         <w:numPr>
           <w:ilvl w:val="0"/>
           <w:numId w:val="1"/>
@@ -1213,12 +942,24 @@
         <w:rPr>
           <w:rFonts w:hint="eastAsia"/>
         </w:rPr>
-        <w:t>在Program中双击打开相应文件。</w:t>
+        <w:t>在</w:t>
+      </w:r>
+      <w:r>
+        <w:rPr>
+          <w:rFonts w:hint="eastAsia"/>
+        </w:rPr>
+        <w:t>Program</w:t>
+      </w:r>
+      <w:r>
+        <w:rPr>
+          <w:rFonts w:hint="eastAsia"/>
+        </w:rPr>
+        <w:t>中双击打开相应文件。</w:t>
       </w:r>
     </w:p>
     <w:p>
       <w:pPr>
-        <w:pStyle w:val="19"/>
+        <w:pStyle w:val="12"/>
         <w:numPr>
           <w:ilvl w:val="0"/>
           <w:numId w:val="1"/>
@@ -1229,7 +970,25 @@
         <w:rPr>
           <w:rFonts w:hint="eastAsia"/>
         </w:rPr>
-        <w:t>在File菜单中选择“Open-Image</w:t>
+        <w:t>在</w:t>
+      </w:r>
+      <w:r>
+        <w:rPr>
+          <w:rFonts w:hint="eastAsia"/>
+        </w:rPr>
+        <w:t>File</w:t>
+      </w:r>
+      <w:r>
+        <w:rPr>
+          <w:rFonts w:hint="eastAsia"/>
+        </w:rPr>
+        <w:t>菜单中选择“</w:t>
+      </w:r>
+      <w:r>
+        <w:rPr>
+          <w:rFonts w:hint="eastAsia"/>
+        </w:rPr>
+        <w:t>Open-Image</w:t>
       </w:r>
       <w:r>
         <w:t xml:space="preserve"> </w:t>
@@ -1238,7 +997,27 @@
         <w:rPr>
           <w:rFonts w:hint="eastAsia"/>
         </w:rPr>
-        <w:t>File”或者“O</w:t>
+        <w:t>File</w:t>
+      </w:r>
+      <w:r>
+        <w:rPr>
+          <w:rFonts w:hint="eastAsia"/>
+        </w:rPr>
+        <w:t>”或者</w:t>
+      </w:r>
+      <w:proofErr w:type="gramStart"/>
+      <w:r>
+        <w:rPr>
+          <w:rFonts w:hint="eastAsia"/>
+        </w:rPr>
+        <w:t>“</w:t>
+      </w:r>
+      <w:proofErr w:type="gramEnd"/>
+      <w:r>
+        <w:rPr>
+          <w:rFonts w:hint="eastAsia"/>
+        </w:rPr>
+        <w:t>O</w:t>
       </w:r>
       <w:r>
         <w:t>p</w:t>
@@ -1250,20 +1029,26 @@
         <w:t>en</w:t>
       </w:r>
       <w:r>
-        <w:t>-Editor File“。</w:t>
+        <w:t>-Editor File“</w:t>
+      </w:r>
+      <w:r>
+        <w:t>。</w:t>
       </w:r>
     </w:p>
     <w:p>
       <w:pPr>
-        <w:pStyle w:val="19"/>
-        <w:ind w:left="360" w:firstLine="0" w:firstLineChars="0"/>
+        <w:pStyle w:val="12"/>
+        <w:ind w:left="360" w:firstLineChars="0" w:firstLine="0"/>
         <w:jc w:val="center"/>
       </w:pPr>
       <w:r>
+        <w:rPr>
+          <w:noProof/>
+        </w:rPr>
         <w:drawing>
           <wp:inline distT="0" distB="0" distL="0" distR="0">
-            <wp:extent cx="2333625" cy="1381125"/>
-            <wp:effectExtent l="0" t="0" r="0" b="9525"/>
+            <wp:extent cx="1787069" cy="1057945"/>
+            <wp:effectExtent l="0" t="0" r="3810" b="8890"/>
             <wp:docPr id="1" name="图片 1"/>
             <wp:cNvGraphicFramePr>
               <a:graphicFrameLocks xmlns:a="http://schemas.openxmlformats.org/drawingml/2006/main" noChangeAspect="1"/>
@@ -1278,7 +1063,7 @@
                     </pic:cNvPicPr>
                   </pic:nvPicPr>
                   <pic:blipFill>
-                    <a:blip r:embed="rId4"/>
+                    <a:blip r:embed="rId6"/>
                     <a:srcRect l="21912" t="2664" r="63125" b="81588"/>
                     <a:stretch>
                       <a:fillRect/>
@@ -1287,7 +1072,7 @@
                   <pic:spPr>
                     <a:xfrm>
                       <a:off x="0" y="0"/>
-                      <a:ext cx="2426156" cy="1436285"/>
+                      <a:ext cx="1861862" cy="1102223"/>
                     </a:xfrm>
                     <a:prstGeom prst="rect">
                       <a:avLst/>
@@ -1305,57 +1090,78 @@
     </w:p>
     <w:p>
       <w:pPr>
-        <w:pStyle w:val="19"/>
-        <w:ind w:left="360" w:firstLine="0" w:firstLineChars="0"/>
+        <w:pStyle w:val="12"/>
+        <w:ind w:left="360" w:firstLineChars="0" w:firstLine="0"/>
         <w:jc w:val="center"/>
-        <w:rPr>
-          <w:rFonts w:hint="eastAsia"/>
-        </w:rPr>
-      </w:pPr>
-      <w:r>
-        <w:rPr>
-          <w:rFonts w:hint="eastAsia"/>
-        </w:rPr>
-        <w:t>图1：File菜单选择</w:t>
+      </w:pPr>
+      <w:r>
+        <w:rPr>
+          <w:rFonts w:hint="eastAsia"/>
+        </w:rPr>
+        <w:t>图</w:t>
+      </w:r>
+      <w:r>
+        <w:rPr>
+          <w:rFonts w:hint="eastAsia"/>
+        </w:rPr>
+        <w:t>1</w:t>
+      </w:r>
+      <w:r>
+        <w:rPr>
+          <w:rFonts w:hint="eastAsia"/>
+        </w:rPr>
+        <w:t>：</w:t>
+      </w:r>
+      <w:r>
+        <w:rPr>
+          <w:rFonts w:hint="eastAsia"/>
+        </w:rPr>
+        <w:t>File</w:t>
+      </w:r>
+      <w:r>
+        <w:rPr>
+          <w:rFonts w:hint="eastAsia"/>
+        </w:rPr>
+        <w:t>菜单选择</w:t>
       </w:r>
     </w:p>
     <w:p>
       <w:pPr>
-        <w:pStyle w:val="3"/>
-        <w:rPr>
-          <w:rFonts w:hint="eastAsia"/>
-        </w:rPr>
+        <w:pStyle w:val="2"/>
       </w:pPr>
       <w:bookmarkStart w:id="2" w:name="_Toc1210916363"/>
       <w:r>
-        <w:rPr>
-          <w:rFonts w:hint="default"/>
-        </w:rPr>
-        <w:t>2. 添加代码提示</w:t>
+        <w:t xml:space="preserve">2. </w:t>
+      </w:r>
+      <w:r>
+        <w:t>添加代码提示</w:t>
       </w:r>
       <w:bookmarkEnd w:id="2"/>
     </w:p>
     <w:p>
       <w:pPr>
-        <w:pStyle w:val="19"/>
+        <w:pStyle w:val="12"/>
         <w:jc w:val="left"/>
-        <w:rPr>
-          <w:rFonts w:hint="default"/>
-        </w:rPr>
-      </w:pPr>
-      <w:r>
-        <w:rPr>
-          <w:rFonts w:hint="default"/>
-        </w:rPr>
-        <w:t>在软件运行目录中找到api.ini文件，用户可以轻松的在里面添加自定义提示内容。每一个提示词语占一行。在添加完成后即可在软件文本编辑部分看到添加的提示词。</w:t>
+      </w:pPr>
+      <w:r>
+        <w:t>在软件运行目录中找到</w:t>
+      </w:r>
+      <w:r>
+        <w:t>api.ini</w:t>
+      </w:r>
+      <w:r>
+        <w:t>文件，用户可以轻松的在里面添加自定义提示内容。每一个提示词语占一行。在添加完成后即可在软件文本编辑部分看到添加的提示词。</w:t>
       </w:r>
     </w:p>
     <w:p>
       <w:pPr>
-        <w:pStyle w:val="19"/>
+        <w:pStyle w:val="12"/>
         <w:jc w:val="center"/>
       </w:pPr>
       <w:r>
+        <w:rPr>
+          <w:noProof/>
+        </w:rPr>
         <w:drawing>
           <wp:inline distT="0" distB="0" distL="114300" distR="114300">
             <wp:extent cx="4337685" cy="1624965"/>
@@ -1374,7 +1180,7 @@
                     </pic:cNvPicPr>
                   </pic:nvPicPr>
                   <pic:blipFill>
-                    <a:blip r:embed="rId5"/>
+                    <a:blip r:embed="rId7"/>
                     <a:srcRect l="25145" t="53259" r="34573" b="22991"/>
                     <a:stretch>
                       <a:fillRect/>
@@ -1403,14 +1209,29 @@
     </w:p>
     <w:p>
       <w:pPr>
-        <w:pStyle w:val="19"/>
+        <w:pStyle w:val="12"/>
         <w:jc w:val="center"/>
-        <w:rPr>
-          <w:rFonts w:hint="eastAsia"/>
-        </w:rPr>
-      </w:pPr>
-      <w:r>
-        <w:t>图2：代码提示效果</w:t>
+      </w:pPr>
+      <w:r>
+        <w:t>图</w:t>
+      </w:r>
+      <w:r>
+        <w:t>2</w:t>
+      </w:r>
+      <w:r>
+        <w:t>：代码提示效果</w:t>
+      </w:r>
+    </w:p>
+    <w:p>
+      <w:pPr>
+        <w:pStyle w:val="12"/>
+        <w:ind w:firstLineChars="0" w:firstLine="0"/>
+        <w:rPr>
+          <w:rFonts w:hint="eastAsia"/>
+        </w:rPr>
+      </w:pPr>
+      <w:r>
+        <w:t xml:space="preserve">3. </w:t>
       </w:r>
       <w:bookmarkStart w:id="3" w:name="_GoBack"/>
       <w:bookmarkEnd w:id="3"/>
@@ -1419,21 +1240,21 @@
       <w:pgSz w:w="11906" w:h="16838"/>
       <w:pgMar w:top="1440" w:right="1800" w:bottom="1440" w:left="1800" w:header="851" w:footer="992" w:gutter="0"/>
       <w:pgNumType w:start="0"/>
-      <w:cols w:space="425" w:num="1"/>
+      <w:cols w:space="425"/>
       <w:titlePg/>
-      <w:docGrid w:type="lines" w:linePitch="312" w:charSpace="0"/>
+      <w:docGrid w:type="lines" w:linePitch="312"/>
     </w:sectPr>
   </w:body>
 </w:document>
 </file>
 
 <file path=word/numbering.xml><?xml version="1.0" encoding="utf-8"?>
-<w:numbering xmlns:wpc="http://schemas.microsoft.com/office/word/2010/wordprocessingCanvas" xmlns:mc="http://schemas.openxmlformats.org/markup-compatibility/2006" xmlns:o="urn:schemas-microsoft-com:office:office" xmlns:r="http://schemas.openxmlformats.org/officeDocument/2006/relationships" xmlns:m="http://schemas.openxmlformats.org/officeDocument/2006/math" xmlns:v="urn:schemas-microsoft-com:vml" xmlns:wp14="http://schemas.microsoft.com/office/word/2010/wordprocessingDrawing" xmlns:wp="http://schemas.openxmlformats.org/drawingml/2006/wordprocessingDrawing" xmlns:w10="urn:schemas-microsoft-com:office:word" xmlns:w="http://schemas.openxmlformats.org/wordprocessingml/2006/main" xmlns:w14="http://schemas.microsoft.com/office/word/2010/wordml" xmlns:wpg="http://schemas.microsoft.com/office/word/2010/wordprocessingGroup" xmlns:wpi="http://schemas.microsoft.com/office/word/2010/wordprocessingInk" xmlns:wne="http://schemas.microsoft.com/office/word/2006/wordml" xmlns:wps="http://schemas.microsoft.com/office/word/2010/wordprocessingShape" mc:Ignorable="w14 wp14">
-  <w:abstractNum w:abstractNumId="1594166001">
+<w:numbering xmlns:wpc="http://schemas.microsoft.com/office/word/2010/wordprocessingCanvas" xmlns:mc="http://schemas.openxmlformats.org/markup-compatibility/2006" xmlns:o="urn:schemas-microsoft-com:office:office" xmlns:r="http://schemas.openxmlformats.org/officeDocument/2006/relationships" xmlns:m="http://schemas.openxmlformats.org/officeDocument/2006/math" xmlns:v="urn:schemas-microsoft-com:vml" xmlns:wp14="http://schemas.microsoft.com/office/word/2010/wordprocessingDrawing" xmlns:wp="http://schemas.openxmlformats.org/drawingml/2006/wordprocessingDrawing" xmlns:w10="urn:schemas-microsoft-com:office:word" xmlns:w="http://schemas.openxmlformats.org/wordprocessingml/2006/main" xmlns:w14="http://schemas.microsoft.com/office/word/2010/wordml" xmlns:w15="http://schemas.microsoft.com/office/word/2012/wordml" xmlns:wpg="http://schemas.microsoft.com/office/word/2010/wordprocessingGroup" xmlns:wpi="http://schemas.microsoft.com/office/word/2010/wordprocessingInk" xmlns:wne="http://schemas.microsoft.com/office/word/2006/wordml" xmlns:wps="http://schemas.microsoft.com/office/word/2010/wordprocessingShape" mc:Ignorable="w14 w15 wp14">
+  <w:abstractNum w:abstractNumId="0">
     <w:nsid w:val="5F050AF1"/>
     <w:multiLevelType w:val="multilevel"/>
     <w:tmpl w:val="5F050AF1"/>
-    <w:lvl w:ilvl="0" w:tentative="1">
+    <w:lvl w:ilvl="0">
       <w:start w:val="1"/>
       <w:numFmt w:val="decimal"/>
       <w:lvlText w:val="%1）"/>
@@ -1519,294 +1340,412 @@
     </w:lvl>
   </w:abstractNum>
   <w:num w:numId="1">
-    <w:abstractNumId w:val="1594166001"/>
+    <w:abstractNumId w:val="0"/>
   </w:num>
 </w:numbering>
 </file>
 
 <file path=word/styles.xml><?xml version="1.0" encoding="utf-8"?>
-<w:styles xmlns:mc="http://schemas.openxmlformats.org/markup-compatibility/2006" xmlns:o="urn:schemas-microsoft-com:office:office" xmlns:r="http://schemas.openxmlformats.org/officeDocument/2006/relationships" xmlns:m="http://schemas.openxmlformats.org/officeDocument/2006/math" xmlns:v="urn:schemas-microsoft-com:vml" xmlns:w="http://schemas.openxmlformats.org/wordprocessingml/2006/main" xmlns:w14="http://schemas.microsoft.com/office/word/2010/wordml" xmlns:w10="urn:schemas-microsoft-com:office:word" xmlns:sl="http://schemas.openxmlformats.org/schemaLibrary/2006/main" mc:Ignorable="w14">
+<w:styles xmlns:mc="http://schemas.openxmlformats.org/markup-compatibility/2006" xmlns:r="http://schemas.openxmlformats.org/officeDocument/2006/relationships" xmlns:w="http://schemas.openxmlformats.org/wordprocessingml/2006/main" xmlns:w14="http://schemas.microsoft.com/office/word/2010/wordml" xmlns:w15="http://schemas.microsoft.com/office/word/2012/wordml" mc:Ignorable="w14 w15">
   <w:docDefaults>
     <w:rPrDefault>
       <w:rPr>
-        <w:rFonts w:asciiTheme="minorHAnsi" w:hAnsiTheme="minorHAnsi" w:eastAsiaTheme="minorEastAsia" w:cstheme="minorBidi"/>
+        <w:rFonts w:asciiTheme="minorHAnsi" w:eastAsiaTheme="minorEastAsia" w:hAnsiTheme="minorHAnsi" w:cstheme="minorBidi"/>
+        <w:lang w:val="en-US" w:eastAsia="zh-CN" w:bidi="ar-SA"/>
       </w:rPr>
     </w:rPrDefault>
+    <w:pPrDefault/>
   </w:docDefaults>
-  <w:latentStyles w:count="260" w:defQFormat="0" w:defUnhideWhenUsed="1" w:defSemiHidden="1" w:defUIPriority="99" w:defLockedState="0">
-    <w:lsdException w:qFormat="1" w:unhideWhenUsed="0" w:uiPriority="0" w:semiHidden="0" w:name="Normal"/>
-    <w:lsdException w:qFormat="1" w:unhideWhenUsed="0" w:uiPriority="9" w:semiHidden="0" w:name="heading 1"/>
-    <w:lsdException w:qFormat="1" w:uiPriority="9" w:name="heading 2"/>
-    <w:lsdException w:qFormat="1" w:uiPriority="9" w:name="heading 3"/>
-    <w:lsdException w:qFormat="1" w:uiPriority="9" w:name="heading 4"/>
-    <w:lsdException w:qFormat="1" w:uiPriority="9" w:name="heading 5"/>
-    <w:lsdException w:qFormat="1" w:uiPriority="9" w:name="heading 6"/>
-    <w:lsdException w:qFormat="1" w:uiPriority="9" w:name="heading 7"/>
-    <w:lsdException w:qFormat="1" w:uiPriority="9" w:name="heading 8"/>
-    <w:lsdException w:qFormat="1" w:uiPriority="9" w:name="heading 9"/>
-    <w:lsdException w:uiPriority="99" w:name="index 1"/>
-    <w:lsdException w:uiPriority="99" w:name="index 2"/>
-    <w:lsdException w:uiPriority="99" w:name="index 3"/>
-    <w:lsdException w:uiPriority="99" w:name="index 4"/>
-    <w:lsdException w:uiPriority="99" w:name="index 5"/>
-    <w:lsdException w:uiPriority="99" w:name="index 6"/>
-    <w:lsdException w:uiPriority="99" w:name="index 7"/>
-    <w:lsdException w:uiPriority="99" w:name="index 8"/>
-    <w:lsdException w:uiPriority="99" w:name="index 9"/>
-    <w:lsdException w:uiPriority="39" w:name="toc 1"/>
-    <w:lsdException w:uiPriority="39" w:name="toc 2"/>
-    <w:lsdException w:uiPriority="39" w:name="toc 3"/>
-    <w:lsdException w:uiPriority="39" w:name="toc 4"/>
-    <w:lsdException w:uiPriority="39" w:name="toc 5"/>
-    <w:lsdException w:uiPriority="39" w:name="toc 6"/>
-    <w:lsdException w:uiPriority="39" w:name="toc 7"/>
-    <w:lsdException w:uiPriority="39" w:name="toc 8"/>
-    <w:lsdException w:uiPriority="39" w:name="toc 9"/>
-    <w:lsdException w:uiPriority="99" w:name="Normal Indent"/>
-    <w:lsdException w:uiPriority="99" w:name="footnote text"/>
-    <w:lsdException w:uiPriority="99" w:name="annotation text"/>
-    <w:lsdException w:uiPriority="99" w:name="header"/>
-    <w:lsdException w:uiPriority="99" w:name="footer"/>
-    <w:lsdException w:uiPriority="99" w:name="index heading"/>
-    <w:lsdException w:qFormat="1" w:uiPriority="35" w:name="caption"/>
-    <w:lsdException w:uiPriority="99" w:name="table of figures"/>
-    <w:lsdException w:uiPriority="99" w:name="envelope address"/>
-    <w:lsdException w:uiPriority="99" w:name="envelope return"/>
-    <w:lsdException w:uiPriority="99" w:name="footnote reference"/>
-    <w:lsdException w:uiPriority="99" w:name="annotation reference"/>
-    <w:lsdException w:uiPriority="99" w:name="line number"/>
-    <w:lsdException w:uiPriority="99" w:name="page number"/>
-    <w:lsdException w:uiPriority="99" w:name="endnote reference"/>
-    <w:lsdException w:uiPriority="99" w:name="endnote text"/>
-    <w:lsdException w:uiPriority="99" w:name="table of authorities"/>
-    <w:lsdException w:uiPriority="99" w:name="macro"/>
-    <w:lsdException w:uiPriority="99" w:name="toa heading"/>
-    <w:lsdException w:uiPriority="99" w:name="List"/>
-    <w:lsdException w:uiPriority="99" w:name="List Bullet"/>
-    <w:lsdException w:uiPriority="99" w:name="List Number"/>
-    <w:lsdException w:uiPriority="99" w:name="List 2"/>
-    <w:lsdException w:uiPriority="99" w:name="List 3"/>
-    <w:lsdException w:uiPriority="99" w:name="List 4"/>
-    <w:lsdException w:uiPriority="99" w:name="List 5"/>
-    <w:lsdException w:uiPriority="99" w:name="List Bullet 2"/>
-    <w:lsdException w:uiPriority="99" w:name="List Bullet 3"/>
-    <w:lsdException w:uiPriority="99" w:name="List Bullet 4"/>
-    <w:lsdException w:uiPriority="99" w:name="List Bullet 5"/>
-    <w:lsdException w:uiPriority="99" w:name="List Number 2"/>
-    <w:lsdException w:uiPriority="99" w:name="List Number 3"/>
-    <w:lsdException w:uiPriority="99" w:name="List Number 4"/>
-    <w:lsdException w:uiPriority="99" w:name="List Number 5"/>
-    <w:lsdException w:qFormat="1" w:unhideWhenUsed="0" w:uiPriority="10" w:semiHidden="0" w:name="Title"/>
-    <w:lsdException w:uiPriority="99" w:name="Closing"/>
-    <w:lsdException w:uiPriority="99" w:name="Signature"/>
-    <w:lsdException w:uiPriority="1" w:name="Default Paragraph Font"/>
-    <w:lsdException w:uiPriority="99" w:name="Body Text"/>
-    <w:lsdException w:uiPriority="99" w:name="Body Text Indent"/>
-    <w:lsdException w:uiPriority="99" w:name="List Continue"/>
-    <w:lsdException w:uiPriority="99" w:name="List Continue 2"/>
-    <w:lsdException w:uiPriority="99" w:name="List Continue 3"/>
-    <w:lsdException w:uiPriority="99" w:name="List Continue 4"/>
-    <w:lsdException w:uiPriority="99" w:name="List Continue 5"/>
-    <w:lsdException w:uiPriority="99" w:name="Message Header"/>
-    <w:lsdException w:qFormat="1" w:unhideWhenUsed="0" w:uiPriority="11" w:semiHidden="0" w:name="Subtitle"/>
-    <w:lsdException w:uiPriority="99" w:name="Salutation"/>
-    <w:lsdException w:uiPriority="99" w:name="Date"/>
-    <w:lsdException w:uiPriority="99" w:name="Body Text First Indent"/>
-    <w:lsdException w:uiPriority="99" w:name="Body Text First Indent 2"/>
-    <w:lsdException w:uiPriority="99" w:name="Note Heading"/>
-    <w:lsdException w:uiPriority="99" w:name="Body Text 2"/>
-    <w:lsdException w:uiPriority="99" w:name="Body Text 3"/>
-    <w:lsdException w:uiPriority="99" w:name="Body Text Indent 2"/>
-    <w:lsdException w:uiPriority="99" w:name="Body Text Indent 3"/>
-    <w:lsdException w:uiPriority="99" w:name="Block Text"/>
-    <w:lsdException w:uiPriority="99" w:name="Hyperlink"/>
-    <w:lsdException w:uiPriority="99" w:name="FollowedHyperlink"/>
-    <w:lsdException w:qFormat="1" w:unhideWhenUsed="0" w:uiPriority="22" w:semiHidden="0" w:name="Strong"/>
-    <w:lsdException w:qFormat="1" w:unhideWhenUsed="0" w:uiPriority="20" w:semiHidden="0" w:name="Emphasis"/>
-    <w:lsdException w:uiPriority="99" w:name="Document Map"/>
-    <w:lsdException w:uiPriority="99" w:name="Plain Text"/>
-    <w:lsdException w:uiPriority="99" w:name="E-mail Signature"/>
-    <w:lsdException w:uiPriority="99" w:name="Normal (Web)"/>
-    <w:lsdException w:uiPriority="99" w:name="HTML Acronym"/>
-    <w:lsdException w:uiPriority="99" w:name="HTML Address"/>
-    <w:lsdException w:uiPriority="99" w:name="HTML Cite"/>
-    <w:lsdException w:uiPriority="99" w:name="HTML Code"/>
-    <w:lsdException w:uiPriority="99" w:name="HTML Definition"/>
-    <w:lsdException w:uiPriority="99" w:name="HTML Keyboard"/>
-    <w:lsdException w:uiPriority="99" w:name="HTML Preformatted"/>
-    <w:lsdException w:uiPriority="99" w:name="HTML Sample"/>
-    <w:lsdException w:uiPriority="99" w:name="HTML Typewriter"/>
-    <w:lsdException w:uiPriority="99" w:name="HTML Variable"/>
-    <w:lsdException w:uiPriority="99" w:name="Normal Table"/>
-    <w:lsdException w:uiPriority="99" w:name="annotation subject"/>
-    <w:lsdException w:uiPriority="99" w:name="Table Simple 1"/>
-    <w:lsdException w:uiPriority="99" w:name="Table Simple 2"/>
-    <w:lsdException w:uiPriority="99" w:name="Table Simple 3"/>
-    <w:lsdException w:uiPriority="99" w:name="Table Classic 1"/>
-    <w:lsdException w:uiPriority="99" w:name="Table Classic 2"/>
-    <w:lsdException w:uiPriority="99" w:name="Table Classic 3"/>
-    <w:lsdException w:uiPriority="99" w:name="Table Classic 4"/>
-    <w:lsdException w:uiPriority="99" w:name="Table Colorful 1"/>
-    <w:lsdException w:uiPriority="99" w:name="Table Colorful 2"/>
-    <w:lsdException w:uiPriority="99" w:name="Table Colorful 3"/>
-    <w:lsdException w:uiPriority="99" w:name="Table Columns 1"/>
-    <w:lsdException w:uiPriority="99" w:name="Table Columns 2"/>
-    <w:lsdException w:uiPriority="99" w:name="Table Columns 3"/>
-    <w:lsdException w:uiPriority="99" w:name="Table Columns 4"/>
-    <w:lsdException w:uiPriority="99" w:name="Table Columns 5"/>
-    <w:lsdException w:uiPriority="99" w:name="Table Grid 1"/>
-    <w:lsdException w:uiPriority="99" w:name="Table Grid 2"/>
-    <w:lsdException w:uiPriority="99" w:name="Table Grid 3"/>
-    <w:lsdException w:uiPriority="99" w:name="Table Grid 4"/>
-    <w:lsdException w:uiPriority="99" w:name="Table Grid 5"/>
-    <w:lsdException w:uiPriority="99" w:name="Table Grid 6"/>
-    <w:lsdException w:uiPriority="99" w:name="Table Grid 7"/>
-    <w:lsdException w:uiPriority="99" w:name="Table Grid 8"/>
-    <w:lsdException w:uiPriority="99" w:name="Table List 1"/>
-    <w:lsdException w:uiPriority="99" w:name="Table List 2"/>
-    <w:lsdException w:uiPriority="99" w:name="Table List 3"/>
-    <w:lsdException w:uiPriority="99" w:name="Table List 4"/>
-    <w:lsdException w:uiPriority="99" w:name="Table List 5"/>
-    <w:lsdException w:uiPriority="99" w:name="Table List 6"/>
-    <w:lsdException w:uiPriority="99" w:name="Table List 7"/>
-    <w:lsdException w:uiPriority="99" w:name="Table List 8"/>
-    <w:lsdException w:uiPriority="99" w:name="Table 3D effects 1"/>
-    <w:lsdException w:uiPriority="99" w:name="Table 3D effects 2"/>
-    <w:lsdException w:uiPriority="99" w:name="Table 3D effects 3"/>
-    <w:lsdException w:uiPriority="99" w:name="Table Contemporary"/>
-    <w:lsdException w:uiPriority="99" w:name="Table Elegant"/>
-    <w:lsdException w:uiPriority="99" w:name="Table Professional"/>
-    <w:lsdException w:uiPriority="99" w:name="Table Subtle 1"/>
-    <w:lsdException w:uiPriority="99" w:name="Table Subtle 2"/>
-    <w:lsdException w:uiPriority="99" w:name="Table Web 1"/>
-    <w:lsdException w:uiPriority="99" w:name="Table Web 2"/>
-    <w:lsdException w:uiPriority="99" w:name="Table Web 3"/>
-    <w:lsdException w:uiPriority="99" w:name="Balloon Text"/>
-    <w:lsdException w:unhideWhenUsed="0" w:uiPriority="39" w:semiHidden="0" w:name="Table Grid"/>
-    <w:lsdException w:uiPriority="99" w:name="Table Theme"/>
-    <w:lsdException w:unhideWhenUsed="0" w:uiPriority="60" w:semiHidden="0" w:name="Light Shading"/>
-    <w:lsdException w:unhideWhenUsed="0" w:uiPriority="61" w:semiHidden="0" w:name="Light List"/>
-    <w:lsdException w:unhideWhenUsed="0" w:uiPriority="62" w:semiHidden="0" w:name="Light Grid"/>
-    <w:lsdException w:unhideWhenUsed="0" w:uiPriority="63" w:semiHidden="0" w:name="Medium Shading 1"/>
-    <w:lsdException w:unhideWhenUsed="0" w:uiPriority="64" w:semiHidden="0" w:name="Medium Shading 2"/>
-    <w:lsdException w:unhideWhenUsed="0" w:uiPriority="65" w:semiHidden="0" w:name="Medium List 1"/>
-    <w:lsdException w:unhideWhenUsed="0" w:uiPriority="66" w:semiHidden="0" w:name="Medium List 2"/>
-    <w:lsdException w:unhideWhenUsed="0" w:uiPriority="67" w:semiHidden="0" w:name="Medium Grid 1"/>
-    <w:lsdException w:unhideWhenUsed="0" w:uiPriority="68" w:semiHidden="0" w:name="Medium Grid 2"/>
-    <w:lsdException w:unhideWhenUsed="0" w:uiPriority="69" w:semiHidden="0" w:name="Medium Grid 3"/>
-    <w:lsdException w:unhideWhenUsed="0" w:uiPriority="70" w:semiHidden="0" w:name="Dark List"/>
-    <w:lsdException w:unhideWhenUsed="0" w:uiPriority="71" w:semiHidden="0" w:name="Colorful Shading"/>
-    <w:lsdException w:unhideWhenUsed="0" w:uiPriority="72" w:semiHidden="0" w:name="Colorful List"/>
-    <w:lsdException w:unhideWhenUsed="0" w:uiPriority="73" w:semiHidden="0" w:name="Colorful Grid"/>
-    <w:lsdException w:unhideWhenUsed="0" w:uiPriority="60" w:semiHidden="0" w:name="Light Shading Accent 1"/>
-    <w:lsdException w:unhideWhenUsed="0" w:uiPriority="61" w:semiHidden="0" w:name="Light List Accent 1"/>
-    <w:lsdException w:unhideWhenUsed="0" w:uiPriority="62" w:semiHidden="0" w:name="Light Grid Accent 1"/>
-    <w:lsdException w:unhideWhenUsed="0" w:uiPriority="63" w:semiHidden="0" w:name="Medium Shading 1 Accent 1"/>
-    <w:lsdException w:unhideWhenUsed="0" w:uiPriority="64" w:semiHidden="0" w:name="Medium Shading 2 Accent 1"/>
-    <w:lsdException w:unhideWhenUsed="0" w:uiPriority="65" w:semiHidden="0" w:name="Medium List 1 Accent 1"/>
-    <w:lsdException w:unhideWhenUsed="0" w:uiPriority="66" w:semiHidden="0" w:name="Medium List 2 Accent 1"/>
-    <w:lsdException w:unhideWhenUsed="0" w:uiPriority="67" w:semiHidden="0" w:name="Medium Grid 1 Accent 1"/>
-    <w:lsdException w:unhideWhenUsed="0" w:uiPriority="68" w:semiHidden="0" w:name="Medium Grid 2 Accent 1"/>
-    <w:lsdException w:unhideWhenUsed="0" w:uiPriority="69" w:semiHidden="0" w:name="Medium Grid 3 Accent 1"/>
-    <w:lsdException w:unhideWhenUsed="0" w:uiPriority="70" w:semiHidden="0" w:name="Dark List Accent 1"/>
-    <w:lsdException w:unhideWhenUsed="0" w:uiPriority="71" w:semiHidden="0" w:name="Colorful Shading Accent 1"/>
-    <w:lsdException w:unhideWhenUsed="0" w:uiPriority="72" w:semiHidden="0" w:name="Colorful List Accent 1"/>
-    <w:lsdException w:unhideWhenUsed="0" w:uiPriority="73" w:semiHidden="0" w:name="Colorful Grid Accent 1"/>
-    <w:lsdException w:unhideWhenUsed="0" w:uiPriority="60" w:semiHidden="0" w:name="Light Shading Accent 2"/>
-    <w:lsdException w:unhideWhenUsed="0" w:uiPriority="61" w:semiHidden="0" w:name="Light List Accent 2"/>
-    <w:lsdException w:unhideWhenUsed="0" w:uiPriority="62" w:semiHidden="0" w:name="Light Grid Accent 2"/>
-    <w:lsdException w:unhideWhenUsed="0" w:uiPriority="63" w:semiHidden="0" w:name="Medium Shading 1 Accent 2"/>
-    <w:lsdException w:unhideWhenUsed="0" w:uiPriority="64" w:semiHidden="0" w:name="Medium Shading 2 Accent 2"/>
-    <w:lsdException w:unhideWhenUsed="0" w:uiPriority="65" w:semiHidden="0" w:name="Medium List 1 Accent 2"/>
-    <w:lsdException w:unhideWhenUsed="0" w:uiPriority="66" w:semiHidden="0" w:name="Medium List 2 Accent 2"/>
-    <w:lsdException w:unhideWhenUsed="0" w:uiPriority="67" w:semiHidden="0" w:name="Medium Grid 1 Accent 2"/>
-    <w:lsdException w:unhideWhenUsed="0" w:uiPriority="68" w:semiHidden="0" w:name="Medium Grid 2 Accent 2"/>
-    <w:lsdException w:unhideWhenUsed="0" w:uiPriority="69" w:semiHidden="0" w:name="Medium Grid 3 Accent 2"/>
-    <w:lsdException w:unhideWhenUsed="0" w:uiPriority="70" w:semiHidden="0" w:name="Dark List Accent 2"/>
-    <w:lsdException w:unhideWhenUsed="0" w:uiPriority="71" w:semiHidden="0" w:name="Colorful Shading Accent 2"/>
-    <w:lsdException w:unhideWhenUsed="0" w:uiPriority="72" w:semiHidden="0" w:name="Colorful List Accent 2"/>
-    <w:lsdException w:unhideWhenUsed="0" w:uiPriority="73" w:semiHidden="0" w:name="Colorful Grid Accent 2"/>
-    <w:lsdException w:unhideWhenUsed="0" w:uiPriority="60" w:semiHidden="0" w:name="Light Shading Accent 3"/>
-    <w:lsdException w:unhideWhenUsed="0" w:uiPriority="61" w:semiHidden="0" w:name="Light List Accent 3"/>
-    <w:lsdException w:unhideWhenUsed="0" w:uiPriority="62" w:semiHidden="0" w:name="Light Grid Accent 3"/>
-    <w:lsdException w:unhideWhenUsed="0" w:uiPriority="63" w:semiHidden="0" w:name="Medium Shading 1 Accent 3"/>
-    <w:lsdException w:unhideWhenUsed="0" w:uiPriority="64" w:semiHidden="0" w:name="Medium Shading 2 Accent 3"/>
-    <w:lsdException w:unhideWhenUsed="0" w:uiPriority="65" w:semiHidden="0" w:name="Medium List 1 Accent 3"/>
-    <w:lsdException w:unhideWhenUsed="0" w:uiPriority="66" w:semiHidden="0" w:name="Medium List 2 Accent 3"/>
-    <w:lsdException w:unhideWhenUsed="0" w:uiPriority="67" w:semiHidden="0" w:name="Medium Grid 1 Accent 3"/>
-    <w:lsdException w:unhideWhenUsed="0" w:uiPriority="68" w:semiHidden="0" w:name="Medium Grid 2 Accent 3"/>
-    <w:lsdException w:unhideWhenUsed="0" w:uiPriority="69" w:semiHidden="0" w:name="Medium Grid 3 Accent 3"/>
-    <w:lsdException w:unhideWhenUsed="0" w:uiPriority="70" w:semiHidden="0" w:name="Dark List Accent 3"/>
-    <w:lsdException w:unhideWhenUsed="0" w:uiPriority="71" w:semiHidden="0" w:name="Colorful Shading Accent 3"/>
-    <w:lsdException w:unhideWhenUsed="0" w:uiPriority="72" w:semiHidden="0" w:name="Colorful List Accent 3"/>
-    <w:lsdException w:unhideWhenUsed="0" w:uiPriority="73" w:semiHidden="0" w:name="Colorful Grid Accent 3"/>
-    <w:lsdException w:unhideWhenUsed="0" w:uiPriority="60" w:semiHidden="0" w:name="Light Shading Accent 4"/>
-    <w:lsdException w:unhideWhenUsed="0" w:uiPriority="61" w:semiHidden="0" w:name="Light List Accent 4"/>
-    <w:lsdException w:unhideWhenUsed="0" w:uiPriority="62" w:semiHidden="0" w:name="Light Grid Accent 4"/>
-    <w:lsdException w:unhideWhenUsed="0" w:uiPriority="63" w:semiHidden="0" w:name="Medium Shading 1 Accent 4"/>
-    <w:lsdException w:unhideWhenUsed="0" w:uiPriority="64" w:semiHidden="0" w:name="Medium Shading 2 Accent 4"/>
-    <w:lsdException w:unhideWhenUsed="0" w:uiPriority="65" w:semiHidden="0" w:name="Medium List 1 Accent 4"/>
-    <w:lsdException w:unhideWhenUsed="0" w:uiPriority="66" w:semiHidden="0" w:name="Medium List 2 Accent 4"/>
-    <w:lsdException w:unhideWhenUsed="0" w:uiPriority="67" w:semiHidden="0" w:name="Medium Grid 1 Accent 4"/>
-    <w:lsdException w:unhideWhenUsed="0" w:uiPriority="68" w:semiHidden="0" w:name="Medium Grid 2 Accent 4"/>
-    <w:lsdException w:unhideWhenUsed="0" w:uiPriority="69" w:semiHidden="0" w:name="Medium Grid 3 Accent 4"/>
-    <w:lsdException w:unhideWhenUsed="0" w:uiPriority="70" w:semiHidden="0" w:name="Dark List Accent 4"/>
-    <w:lsdException w:unhideWhenUsed="0" w:uiPriority="71" w:semiHidden="0" w:name="Colorful Shading Accent 4"/>
-    <w:lsdException w:unhideWhenUsed="0" w:uiPriority="72" w:semiHidden="0" w:name="Colorful List Accent 4"/>
-    <w:lsdException w:unhideWhenUsed="0" w:uiPriority="73" w:semiHidden="0" w:name="Colorful Grid Accent 4"/>
-    <w:lsdException w:unhideWhenUsed="0" w:uiPriority="60" w:semiHidden="0" w:name="Light Shading Accent 5"/>
-    <w:lsdException w:unhideWhenUsed="0" w:uiPriority="61" w:semiHidden="0" w:name="Light List Accent 5"/>
-    <w:lsdException w:unhideWhenUsed="0" w:uiPriority="62" w:semiHidden="0" w:name="Light Grid Accent 5"/>
-    <w:lsdException w:unhideWhenUsed="0" w:uiPriority="63" w:semiHidden="0" w:name="Medium Shading 1 Accent 5"/>
-    <w:lsdException w:unhideWhenUsed="0" w:uiPriority="64" w:semiHidden="0" w:name="Medium Shading 2 Accent 5"/>
-    <w:lsdException w:unhideWhenUsed="0" w:uiPriority="65" w:semiHidden="0" w:name="Medium List 1 Accent 5"/>
-    <w:lsdException w:unhideWhenUsed="0" w:uiPriority="66" w:semiHidden="0" w:name="Medium List 2 Accent 5"/>
-    <w:lsdException w:unhideWhenUsed="0" w:uiPriority="67" w:semiHidden="0" w:name="Medium Grid 1 Accent 5"/>
-    <w:lsdException w:unhideWhenUsed="0" w:uiPriority="68" w:semiHidden="0" w:name="Medium Grid 2 Accent 5"/>
-    <w:lsdException w:unhideWhenUsed="0" w:uiPriority="69" w:semiHidden="0" w:name="Medium Grid 3 Accent 5"/>
-    <w:lsdException w:unhideWhenUsed="0" w:uiPriority="70" w:semiHidden="0" w:name="Dark List Accent 5"/>
-    <w:lsdException w:unhideWhenUsed="0" w:uiPriority="71" w:semiHidden="0" w:name="Colorful Shading Accent 5"/>
-    <w:lsdException w:unhideWhenUsed="0" w:uiPriority="72" w:semiHidden="0" w:name="Colorful List Accent 5"/>
-    <w:lsdException w:unhideWhenUsed="0" w:uiPriority="73" w:semiHidden="0" w:name="Colorful Grid Accent 5"/>
-    <w:lsdException w:unhideWhenUsed="0" w:uiPriority="60" w:semiHidden="0" w:name="Light Shading Accent 6"/>
-    <w:lsdException w:unhideWhenUsed="0" w:uiPriority="61" w:semiHidden="0" w:name="Light List Accent 6"/>
-    <w:lsdException w:unhideWhenUsed="0" w:uiPriority="62" w:semiHidden="0" w:name="Light Grid Accent 6"/>
-    <w:lsdException w:unhideWhenUsed="0" w:uiPriority="63" w:semiHidden="0" w:name="Medium Shading 1 Accent 6"/>
-    <w:lsdException w:unhideWhenUsed="0" w:uiPriority="64" w:semiHidden="0" w:name="Medium Shading 2 Accent 6"/>
-    <w:lsdException w:unhideWhenUsed="0" w:uiPriority="65" w:semiHidden="0" w:name="Medium List 1 Accent 6"/>
-    <w:lsdException w:unhideWhenUsed="0" w:uiPriority="66" w:semiHidden="0" w:name="Medium List 2 Accent 6"/>
-    <w:lsdException w:unhideWhenUsed="0" w:uiPriority="67" w:semiHidden="0" w:name="Medium Grid 1 Accent 6"/>
-    <w:lsdException w:unhideWhenUsed="0" w:uiPriority="68" w:semiHidden="0" w:name="Medium Grid 2 Accent 6"/>
-    <w:lsdException w:unhideWhenUsed="0" w:uiPriority="69" w:semiHidden="0" w:name="Medium Grid 3 Accent 6"/>
-    <w:lsdException w:unhideWhenUsed="0" w:uiPriority="70" w:semiHidden="0" w:name="Dark List Accent 6"/>
-    <w:lsdException w:unhideWhenUsed="0" w:uiPriority="71" w:semiHidden="0" w:name="Colorful Shading Accent 6"/>
-    <w:lsdException w:unhideWhenUsed="0" w:uiPriority="72" w:semiHidden="0" w:name="Colorful List Accent 6"/>
-    <w:lsdException w:unhideWhenUsed="0" w:uiPriority="73" w:semiHidden="0" w:name="Colorful Grid Accent 6"/>
+  <w:latentStyles w:defLockedState="0" w:defUIPriority="99" w:defSemiHidden="0" w:defUnhideWhenUsed="0" w:defQFormat="0" w:count="371">
+    <w:lsdException w:name="Normal" w:uiPriority="0" w:qFormat="1"/>
+    <w:lsdException w:name="heading 1" w:uiPriority="9" w:qFormat="1"/>
+    <w:lsdException w:name="heading 2" w:semiHidden="1" w:uiPriority="9" w:unhideWhenUsed="1" w:qFormat="1"/>
+    <w:lsdException w:name="heading 3" w:semiHidden="1" w:uiPriority="9" w:unhideWhenUsed="1" w:qFormat="1"/>
+    <w:lsdException w:name="heading 4" w:semiHidden="1" w:uiPriority="9" w:unhideWhenUsed="1" w:qFormat="1"/>
+    <w:lsdException w:name="heading 5" w:semiHidden="1" w:uiPriority="9" w:unhideWhenUsed="1" w:qFormat="1"/>
+    <w:lsdException w:name="heading 6" w:semiHidden="1" w:uiPriority="9" w:unhideWhenUsed="1" w:qFormat="1"/>
+    <w:lsdException w:name="heading 7" w:semiHidden="1" w:uiPriority="9" w:unhideWhenUsed="1" w:qFormat="1"/>
+    <w:lsdException w:name="heading 8" w:semiHidden="1" w:uiPriority="9" w:unhideWhenUsed="1" w:qFormat="1"/>
+    <w:lsdException w:name="heading 9" w:semiHidden="1" w:uiPriority="9" w:unhideWhenUsed="1" w:qFormat="1"/>
+    <w:lsdException w:name="index 1" w:semiHidden="1" w:unhideWhenUsed="1"/>
+    <w:lsdException w:name="index 2" w:semiHidden="1" w:unhideWhenUsed="1"/>
+    <w:lsdException w:name="index 3" w:semiHidden="1" w:unhideWhenUsed="1"/>
+    <w:lsdException w:name="index 4" w:semiHidden="1" w:unhideWhenUsed="1"/>
+    <w:lsdException w:name="index 5" w:semiHidden="1" w:unhideWhenUsed="1"/>
+    <w:lsdException w:name="index 6" w:semiHidden="1" w:unhideWhenUsed="1"/>
+    <w:lsdException w:name="index 7" w:semiHidden="1" w:unhideWhenUsed="1"/>
+    <w:lsdException w:name="index 8" w:semiHidden="1" w:unhideWhenUsed="1"/>
+    <w:lsdException w:name="index 9" w:semiHidden="1" w:unhideWhenUsed="1"/>
+    <w:lsdException w:name="toc 1" w:semiHidden="1" w:uiPriority="39" w:unhideWhenUsed="1"/>
+    <w:lsdException w:name="toc 2" w:semiHidden="1" w:uiPriority="39" w:unhideWhenUsed="1"/>
+    <w:lsdException w:name="toc 3" w:semiHidden="1" w:uiPriority="39" w:unhideWhenUsed="1"/>
+    <w:lsdException w:name="toc 4" w:semiHidden="1" w:uiPriority="39" w:unhideWhenUsed="1"/>
+    <w:lsdException w:name="toc 5" w:semiHidden="1" w:uiPriority="39" w:unhideWhenUsed="1"/>
+    <w:lsdException w:name="toc 6" w:semiHidden="1" w:uiPriority="39" w:unhideWhenUsed="1"/>
+    <w:lsdException w:name="toc 7" w:semiHidden="1" w:uiPriority="39" w:unhideWhenUsed="1"/>
+    <w:lsdException w:name="toc 8" w:semiHidden="1" w:uiPriority="39" w:unhideWhenUsed="1"/>
+    <w:lsdException w:name="toc 9" w:semiHidden="1" w:uiPriority="39" w:unhideWhenUsed="1"/>
+    <w:lsdException w:name="Normal Indent" w:semiHidden="1" w:unhideWhenUsed="1"/>
+    <w:lsdException w:name="footnote text" w:semiHidden="1" w:unhideWhenUsed="1"/>
+    <w:lsdException w:name="annotation text" w:semiHidden="1" w:unhideWhenUsed="1"/>
+    <w:lsdException w:name="header" w:semiHidden="1" w:unhideWhenUsed="1"/>
+    <w:lsdException w:name="footer" w:semiHidden="1" w:unhideWhenUsed="1"/>
+    <w:lsdException w:name="index heading" w:semiHidden="1" w:unhideWhenUsed="1"/>
+    <w:lsdException w:name="caption" w:semiHidden="1" w:uiPriority="35" w:unhideWhenUsed="1" w:qFormat="1"/>
+    <w:lsdException w:name="table of figures" w:semiHidden="1" w:unhideWhenUsed="1"/>
+    <w:lsdException w:name="envelope address" w:semiHidden="1" w:unhideWhenUsed="1"/>
+    <w:lsdException w:name="envelope return" w:semiHidden="1" w:unhideWhenUsed="1"/>
+    <w:lsdException w:name="footnote reference" w:semiHidden="1" w:unhideWhenUsed="1"/>
+    <w:lsdException w:name="annotation reference" w:semiHidden="1" w:unhideWhenUsed="1"/>
+    <w:lsdException w:name="line number" w:semiHidden="1" w:unhideWhenUsed="1"/>
+    <w:lsdException w:name="page number" w:semiHidden="1" w:unhideWhenUsed="1"/>
+    <w:lsdException w:name="endnote reference" w:semiHidden="1" w:unhideWhenUsed="1"/>
+    <w:lsdException w:name="endnote text" w:semiHidden="1" w:unhideWhenUsed="1"/>
+    <w:lsdException w:name="table of authorities" w:semiHidden="1" w:unhideWhenUsed="1"/>
+    <w:lsdException w:name="macro" w:semiHidden="1" w:unhideWhenUsed="1"/>
+    <w:lsdException w:name="toa heading" w:semiHidden="1" w:unhideWhenUsed="1"/>
+    <w:lsdException w:name="List" w:semiHidden="1" w:unhideWhenUsed="1"/>
+    <w:lsdException w:name="List Bullet" w:semiHidden="1" w:unhideWhenUsed="1"/>
+    <w:lsdException w:name="List Number" w:semiHidden="1" w:unhideWhenUsed="1"/>
+    <w:lsdException w:name="List 2" w:semiHidden="1" w:unhideWhenUsed="1"/>
+    <w:lsdException w:name="List 3" w:semiHidden="1" w:unhideWhenUsed="1"/>
+    <w:lsdException w:name="List 4" w:semiHidden="1" w:unhideWhenUsed="1"/>
+    <w:lsdException w:name="List 5" w:semiHidden="1" w:unhideWhenUsed="1"/>
+    <w:lsdException w:name="List Bullet 2" w:semiHidden="1" w:unhideWhenUsed="1"/>
+    <w:lsdException w:name="List Bullet 3" w:semiHidden="1" w:unhideWhenUsed="1"/>
+    <w:lsdException w:name="List Bullet 4" w:semiHidden="1" w:unhideWhenUsed="1"/>
+    <w:lsdException w:name="List Bullet 5" w:semiHidden="1" w:unhideWhenUsed="1"/>
+    <w:lsdException w:name="List Number 2" w:semiHidden="1" w:unhideWhenUsed="1"/>
+    <w:lsdException w:name="List Number 3" w:semiHidden="1" w:unhideWhenUsed="1"/>
+    <w:lsdException w:name="List Number 4" w:semiHidden="1" w:unhideWhenUsed="1"/>
+    <w:lsdException w:name="List Number 5" w:semiHidden="1" w:unhideWhenUsed="1"/>
+    <w:lsdException w:name="Title" w:uiPriority="10" w:qFormat="1"/>
+    <w:lsdException w:name="Closing" w:semiHidden="1" w:unhideWhenUsed="1"/>
+    <w:lsdException w:name="Signature" w:semiHidden="1" w:unhideWhenUsed="1"/>
+    <w:lsdException w:name="Default Paragraph Font" w:semiHidden="1" w:uiPriority="1" w:unhideWhenUsed="1"/>
+    <w:lsdException w:name="Body Text" w:semiHidden="1" w:unhideWhenUsed="1"/>
+    <w:lsdException w:name="Body Text Indent" w:semiHidden="1" w:unhideWhenUsed="1"/>
+    <w:lsdException w:name="List Continue" w:semiHidden="1" w:unhideWhenUsed="1"/>
+    <w:lsdException w:name="List Continue 2" w:semiHidden="1" w:unhideWhenUsed="1"/>
+    <w:lsdException w:name="List Continue 3" w:semiHidden="1" w:unhideWhenUsed="1"/>
+    <w:lsdException w:name="List Continue 4" w:semiHidden="1" w:unhideWhenUsed="1"/>
+    <w:lsdException w:name="List Continue 5" w:semiHidden="1" w:unhideWhenUsed="1"/>
+    <w:lsdException w:name="Message Header" w:semiHidden="1" w:unhideWhenUsed="1"/>
+    <w:lsdException w:name="Subtitle" w:uiPriority="11" w:qFormat="1"/>
+    <w:lsdException w:name="Salutation" w:semiHidden="1" w:unhideWhenUsed="1"/>
+    <w:lsdException w:name="Date" w:semiHidden="1" w:unhideWhenUsed="1"/>
+    <w:lsdException w:name="Body Text First Indent" w:semiHidden="1" w:unhideWhenUsed="1"/>
+    <w:lsdException w:name="Body Text First Indent 2" w:semiHidden="1" w:unhideWhenUsed="1"/>
+    <w:lsdException w:name="Note Heading" w:semiHidden="1" w:unhideWhenUsed="1"/>
+    <w:lsdException w:name="Body Text 2" w:semiHidden="1" w:unhideWhenUsed="1"/>
+    <w:lsdException w:name="Body Text 3" w:semiHidden="1" w:unhideWhenUsed="1"/>
+    <w:lsdException w:name="Body Text Indent 2" w:semiHidden="1" w:unhideWhenUsed="1"/>
+    <w:lsdException w:name="Body Text Indent 3" w:semiHidden="1" w:unhideWhenUsed="1"/>
+    <w:lsdException w:name="Block Text" w:semiHidden="1" w:unhideWhenUsed="1"/>
+    <w:lsdException w:name="Hyperlink" w:semiHidden="1" w:unhideWhenUsed="1"/>
+    <w:lsdException w:name="FollowedHyperlink" w:semiHidden="1" w:unhideWhenUsed="1"/>
+    <w:lsdException w:name="Strong" w:uiPriority="22" w:qFormat="1"/>
+    <w:lsdException w:name="Emphasis" w:uiPriority="20" w:qFormat="1"/>
+    <w:lsdException w:name="Document Map" w:semiHidden="1" w:unhideWhenUsed="1"/>
+    <w:lsdException w:name="Plain Text" w:semiHidden="1" w:unhideWhenUsed="1"/>
+    <w:lsdException w:name="E-mail Signature" w:semiHidden="1" w:unhideWhenUsed="1"/>
+    <w:lsdException w:name="HTML Top of Form" w:semiHidden="1" w:unhideWhenUsed="1"/>
+    <w:lsdException w:name="HTML Bottom of Form" w:semiHidden="1" w:unhideWhenUsed="1"/>
+    <w:lsdException w:name="Normal (Web)" w:semiHidden="1" w:unhideWhenUsed="1"/>
+    <w:lsdException w:name="HTML Acronym" w:semiHidden="1" w:unhideWhenUsed="1"/>
+    <w:lsdException w:name="HTML Address" w:semiHidden="1" w:unhideWhenUsed="1"/>
+    <w:lsdException w:name="HTML Cite" w:semiHidden="1" w:unhideWhenUsed="1"/>
+    <w:lsdException w:name="HTML Code" w:semiHidden="1" w:unhideWhenUsed="1"/>
+    <w:lsdException w:name="HTML Definition" w:semiHidden="1" w:unhideWhenUsed="1"/>
+    <w:lsdException w:name="HTML Keyboard" w:semiHidden="1" w:unhideWhenUsed="1"/>
+    <w:lsdException w:name="HTML Preformatted" w:semiHidden="1" w:unhideWhenUsed="1"/>
+    <w:lsdException w:name="HTML Sample" w:semiHidden="1" w:unhideWhenUsed="1"/>
+    <w:lsdException w:name="HTML Typewriter" w:semiHidden="1" w:unhideWhenUsed="1"/>
+    <w:lsdException w:name="HTML Variable" w:semiHidden="1" w:unhideWhenUsed="1"/>
+    <w:lsdException w:name="Normal Table" w:semiHidden="1" w:unhideWhenUsed="1"/>
+    <w:lsdException w:name="annotation subject" w:semiHidden="1" w:unhideWhenUsed="1"/>
+    <w:lsdException w:name="No List" w:semiHidden="1" w:unhideWhenUsed="1"/>
+    <w:lsdException w:name="Outline List 1" w:semiHidden="1" w:unhideWhenUsed="1"/>
+    <w:lsdException w:name="Outline List 2" w:semiHidden="1" w:unhideWhenUsed="1"/>
+    <w:lsdException w:name="Outline List 3" w:semiHidden="1" w:unhideWhenUsed="1"/>
+    <w:lsdException w:name="Table Simple 1" w:semiHidden="1" w:unhideWhenUsed="1"/>
+    <w:lsdException w:name="Table Simple 2" w:semiHidden="1" w:unhideWhenUsed="1"/>
+    <w:lsdException w:name="Table Simple 3" w:semiHidden="1" w:unhideWhenUsed="1"/>
+    <w:lsdException w:name="Table Classic 1" w:semiHidden="1" w:unhideWhenUsed="1"/>
+    <w:lsdException w:name="Table Classic 2" w:semiHidden="1" w:unhideWhenUsed="1"/>
+    <w:lsdException w:name="Table Classic 3" w:semiHidden="1" w:unhideWhenUsed="1"/>
+    <w:lsdException w:name="Table Classic 4" w:semiHidden="1" w:unhideWhenUsed="1"/>
+    <w:lsdException w:name="Table Colorful 1" w:semiHidden="1" w:unhideWhenUsed="1"/>
+    <w:lsdException w:name="Table Colorful 2" w:semiHidden="1" w:unhideWhenUsed="1"/>
+    <w:lsdException w:name="Table Colorful 3" w:semiHidden="1" w:unhideWhenUsed="1"/>
+    <w:lsdException w:name="Table Columns 1" w:semiHidden="1" w:unhideWhenUsed="1"/>
+    <w:lsdException w:name="Table Columns 2" w:semiHidden="1" w:unhideWhenUsed="1"/>
+    <w:lsdException w:name="Table Columns 3" w:semiHidden="1" w:unhideWhenUsed="1"/>
+    <w:lsdException w:name="Table Columns 4" w:semiHidden="1" w:unhideWhenUsed="1"/>
+    <w:lsdException w:name="Table Columns 5" w:semiHidden="1" w:unhideWhenUsed="1"/>
+    <w:lsdException w:name="Table Grid 1" w:semiHidden="1" w:unhideWhenUsed="1"/>
+    <w:lsdException w:name="Table Grid 2" w:semiHidden="1" w:unhideWhenUsed="1"/>
+    <w:lsdException w:name="Table Grid 3" w:semiHidden="1" w:unhideWhenUsed="1"/>
+    <w:lsdException w:name="Table Grid 4" w:semiHidden="1" w:unhideWhenUsed="1"/>
+    <w:lsdException w:name="Table Grid 5" w:semiHidden="1" w:unhideWhenUsed="1"/>
+    <w:lsdException w:name="Table Grid 6" w:semiHidden="1" w:unhideWhenUsed="1"/>
+    <w:lsdException w:name="Table Grid 7" w:semiHidden="1" w:unhideWhenUsed="1"/>
+    <w:lsdException w:name="Table Grid 8" w:semiHidden="1" w:unhideWhenUsed="1"/>
+    <w:lsdException w:name="Table List 1" w:semiHidden="1" w:unhideWhenUsed="1"/>
+    <w:lsdException w:name="Table List 2" w:semiHidden="1" w:unhideWhenUsed="1"/>
+    <w:lsdException w:name="Table List 3" w:semiHidden="1" w:unhideWhenUsed="1"/>
+    <w:lsdException w:name="Table List 4" w:semiHidden="1" w:unhideWhenUsed="1"/>
+    <w:lsdException w:name="Table List 5" w:semiHidden="1" w:unhideWhenUsed="1"/>
+    <w:lsdException w:name="Table List 6" w:semiHidden="1" w:unhideWhenUsed="1"/>
+    <w:lsdException w:name="Table List 7" w:semiHidden="1" w:unhideWhenUsed="1"/>
+    <w:lsdException w:name="Table List 8" w:semiHidden="1" w:unhideWhenUsed="1"/>
+    <w:lsdException w:name="Table 3D effects 1" w:semiHidden="1" w:unhideWhenUsed="1"/>
+    <w:lsdException w:name="Table 3D effects 2" w:semiHidden="1" w:unhideWhenUsed="1"/>
+    <w:lsdException w:name="Table 3D effects 3" w:semiHidden="1" w:unhideWhenUsed="1"/>
+    <w:lsdException w:name="Table Contemporary" w:semiHidden="1" w:unhideWhenUsed="1"/>
+    <w:lsdException w:name="Table Elegant" w:semiHidden="1" w:unhideWhenUsed="1"/>
+    <w:lsdException w:name="Table Professional" w:semiHidden="1" w:unhideWhenUsed="1"/>
+    <w:lsdException w:name="Table Subtle 1" w:semiHidden="1" w:unhideWhenUsed="1"/>
+    <w:lsdException w:name="Table Subtle 2" w:semiHidden="1" w:unhideWhenUsed="1"/>
+    <w:lsdException w:name="Table Web 1" w:semiHidden="1" w:unhideWhenUsed="1"/>
+    <w:lsdException w:name="Table Web 2" w:semiHidden="1" w:unhideWhenUsed="1"/>
+    <w:lsdException w:name="Table Web 3" w:semiHidden="1" w:unhideWhenUsed="1"/>
+    <w:lsdException w:name="Balloon Text" w:semiHidden="1" w:unhideWhenUsed="1"/>
+    <w:lsdException w:name="Table Grid" w:semiHidden="1" w:uiPriority="39" w:unhideWhenUsed="1"/>
+    <w:lsdException w:name="Table Theme" w:semiHidden="1" w:unhideWhenUsed="1"/>
+    <w:lsdException w:name="Placeholder Text" w:semiHidden="1"/>
+    <w:lsdException w:name="Light Shading" w:uiPriority="60"/>
+    <w:lsdException w:name="Light List" w:uiPriority="61"/>
+    <w:lsdException w:name="Light Grid" w:uiPriority="62"/>
+    <w:lsdException w:name="Medium Shading 1" w:uiPriority="63"/>
+    <w:lsdException w:name="Medium Shading 2" w:uiPriority="64"/>
+    <w:lsdException w:name="Medium List 1" w:uiPriority="65"/>
+    <w:lsdException w:name="Medium List 2" w:uiPriority="66"/>
+    <w:lsdException w:name="Medium Grid 1" w:uiPriority="67"/>
+    <w:lsdException w:name="Medium Grid 2" w:uiPriority="68"/>
+    <w:lsdException w:name="Medium Grid 3" w:uiPriority="69"/>
+    <w:lsdException w:name="Dark List" w:uiPriority="70"/>
+    <w:lsdException w:name="Colorful Shading" w:uiPriority="71"/>
+    <w:lsdException w:name="Colorful List" w:uiPriority="72"/>
+    <w:lsdException w:name="Colorful Grid" w:uiPriority="73"/>
+    <w:lsdException w:name="Light Shading Accent 1" w:uiPriority="60"/>
+    <w:lsdException w:name="Light List Accent 1" w:uiPriority="61"/>
+    <w:lsdException w:name="Light Grid Accent 1" w:uiPriority="62"/>
+    <w:lsdException w:name="Medium Shading 1 Accent 1" w:uiPriority="63"/>
+    <w:lsdException w:name="Medium Shading 2 Accent 1" w:uiPriority="64"/>
+    <w:lsdException w:name="Medium List 1 Accent 1" w:uiPriority="65"/>
+    <w:lsdException w:name="Revision" w:semiHidden="1"/>
+    <w:lsdException w:name="Medium List 2 Accent 1" w:uiPriority="66"/>
+    <w:lsdException w:name="Medium Grid 1 Accent 1" w:uiPriority="67"/>
+    <w:lsdException w:name="Medium Grid 2 Accent 1" w:uiPriority="68"/>
+    <w:lsdException w:name="Medium Grid 3 Accent 1" w:uiPriority="69"/>
+    <w:lsdException w:name="Dark List Accent 1" w:uiPriority="70"/>
+    <w:lsdException w:name="Colorful Shading Accent 1" w:uiPriority="71"/>
+    <w:lsdException w:name="Colorful List Accent 1" w:uiPriority="72"/>
+    <w:lsdException w:name="Colorful Grid Accent 1" w:uiPriority="73"/>
+    <w:lsdException w:name="Light Shading Accent 2" w:uiPriority="60"/>
+    <w:lsdException w:name="Light List Accent 2" w:uiPriority="61"/>
+    <w:lsdException w:name="Light Grid Accent 2" w:uiPriority="62"/>
+    <w:lsdException w:name="Medium Shading 1 Accent 2" w:uiPriority="63"/>
+    <w:lsdException w:name="Medium Shading 2 Accent 2" w:uiPriority="64"/>
+    <w:lsdException w:name="Medium List 1 Accent 2" w:uiPriority="65"/>
+    <w:lsdException w:name="Medium List 2 Accent 2" w:uiPriority="66"/>
+    <w:lsdException w:name="Medium Grid 1 Accent 2" w:uiPriority="67"/>
+    <w:lsdException w:name="Medium Grid 2 Accent 2" w:uiPriority="68"/>
+    <w:lsdException w:name="Medium Grid 3 Accent 2" w:uiPriority="69"/>
+    <w:lsdException w:name="Dark List Accent 2" w:uiPriority="70"/>
+    <w:lsdException w:name="Colorful Shading Accent 2" w:uiPriority="71"/>
+    <w:lsdException w:name="Colorful List Accent 2" w:uiPriority="72"/>
+    <w:lsdException w:name="Colorful Grid Accent 2" w:uiPriority="73"/>
+    <w:lsdException w:name="Light Shading Accent 3" w:uiPriority="60"/>
+    <w:lsdException w:name="Light List Accent 3" w:uiPriority="61"/>
+    <w:lsdException w:name="Light Grid Accent 3" w:uiPriority="62"/>
+    <w:lsdException w:name="Medium Shading 1 Accent 3" w:uiPriority="63"/>
+    <w:lsdException w:name="Medium Shading 2 Accent 3" w:uiPriority="64"/>
+    <w:lsdException w:name="Medium List 1 Accent 3" w:uiPriority="65"/>
+    <w:lsdException w:name="Medium List 2 Accent 3" w:uiPriority="66"/>
+    <w:lsdException w:name="Medium Grid 1 Accent 3" w:uiPriority="67"/>
+    <w:lsdException w:name="Medium Grid 2 Accent 3" w:uiPriority="68"/>
+    <w:lsdException w:name="Medium Grid 3 Accent 3" w:uiPriority="69"/>
+    <w:lsdException w:name="Dark List Accent 3" w:uiPriority="70"/>
+    <w:lsdException w:name="Colorful Shading Accent 3" w:uiPriority="71"/>
+    <w:lsdException w:name="Colorful List Accent 3" w:uiPriority="72"/>
+    <w:lsdException w:name="Colorful Grid Accent 3" w:uiPriority="73"/>
+    <w:lsdException w:name="Light Shading Accent 4" w:uiPriority="60"/>
+    <w:lsdException w:name="Light List Accent 4" w:uiPriority="61"/>
+    <w:lsdException w:name="Light Grid Accent 4" w:uiPriority="62"/>
+    <w:lsdException w:name="Medium Shading 1 Accent 4" w:uiPriority="63"/>
+    <w:lsdException w:name="Medium Shading 2 Accent 4" w:uiPriority="64"/>
+    <w:lsdException w:name="Medium List 1 Accent 4" w:uiPriority="65"/>
+    <w:lsdException w:name="Medium List 2 Accent 4" w:uiPriority="66"/>
+    <w:lsdException w:name="Medium Grid 1 Accent 4" w:uiPriority="67"/>
+    <w:lsdException w:name="Medium Grid 2 Accent 4" w:uiPriority="68"/>
+    <w:lsdException w:name="Medium Grid 3 Accent 4" w:uiPriority="69"/>
+    <w:lsdException w:name="Dark List Accent 4" w:uiPriority="70"/>
+    <w:lsdException w:name="Colorful Shading Accent 4" w:uiPriority="71"/>
+    <w:lsdException w:name="Colorful List Accent 4" w:uiPriority="72"/>
+    <w:lsdException w:name="Colorful Grid Accent 4" w:uiPriority="73"/>
+    <w:lsdException w:name="Light Shading Accent 5" w:uiPriority="60"/>
+    <w:lsdException w:name="Light List Accent 5" w:uiPriority="61"/>
+    <w:lsdException w:name="Light Grid Accent 5" w:uiPriority="62"/>
+    <w:lsdException w:name="Medium Shading 1 Accent 5" w:uiPriority="63"/>
+    <w:lsdException w:name="Medium Shading 2 Accent 5" w:uiPriority="64"/>
+    <w:lsdException w:name="Medium List 1 Accent 5" w:uiPriority="65"/>
+    <w:lsdException w:name="Medium List 2 Accent 5" w:uiPriority="66"/>
+    <w:lsdException w:name="Medium Grid 1 Accent 5" w:uiPriority="67"/>
+    <w:lsdException w:name="Medium Grid 2 Accent 5" w:uiPriority="68"/>
+    <w:lsdException w:name="Medium Grid 3 Accent 5" w:uiPriority="69"/>
+    <w:lsdException w:name="Dark List Accent 5" w:uiPriority="70"/>
+    <w:lsdException w:name="Colorful Shading Accent 5" w:uiPriority="71"/>
+    <w:lsdException w:name="Colorful List Accent 5" w:uiPriority="72"/>
+    <w:lsdException w:name="Colorful Grid Accent 5" w:uiPriority="73"/>
+    <w:lsdException w:name="Light Shading Accent 6" w:uiPriority="60"/>
+    <w:lsdException w:name="Light List Accent 6" w:uiPriority="61"/>
+    <w:lsdException w:name="Light Grid Accent 6" w:uiPriority="62"/>
+    <w:lsdException w:name="Medium Shading 1 Accent 6" w:uiPriority="63"/>
+    <w:lsdException w:name="Medium Shading 2 Accent 6" w:uiPriority="64"/>
+    <w:lsdException w:name="Medium List 1 Accent 6" w:uiPriority="65"/>
+    <w:lsdException w:name="Medium List 2 Accent 6" w:uiPriority="66"/>
+    <w:lsdException w:name="Medium Grid 1 Accent 6" w:uiPriority="67"/>
+    <w:lsdException w:name="Medium Grid 2 Accent 6" w:uiPriority="68"/>
+    <w:lsdException w:name="Medium Grid 3 Accent 6" w:uiPriority="69"/>
+    <w:lsdException w:name="Dark List Accent 6" w:uiPriority="70"/>
+    <w:lsdException w:name="Colorful Shading Accent 6" w:uiPriority="71"/>
+    <w:lsdException w:name="Colorful List Accent 6" w:uiPriority="72"/>
+    <w:lsdException w:name="Colorful Grid Accent 6" w:uiPriority="73"/>
+    <w:lsdException w:name="Subtle Emphasis" w:uiPriority="19" w:qFormat="1"/>
+    <w:lsdException w:name="Intense Emphasis" w:uiPriority="21" w:qFormat="1"/>
+    <w:lsdException w:name="Subtle Reference" w:uiPriority="31" w:qFormat="1"/>
+    <w:lsdException w:name="Intense Reference" w:uiPriority="32" w:qFormat="1"/>
+    <w:lsdException w:name="Book Title" w:uiPriority="33" w:qFormat="1"/>
+    <w:lsdException w:name="Bibliography" w:semiHidden="1" w:uiPriority="37" w:unhideWhenUsed="1"/>
+    <w:lsdException w:name="TOC Heading" w:semiHidden="1" w:uiPriority="39" w:unhideWhenUsed="1" w:qFormat="1"/>
+    <w:lsdException w:name="Plain Table 1" w:uiPriority="41"/>
+    <w:lsdException w:name="Plain Table 2" w:uiPriority="42"/>
+    <w:lsdException w:name="Plain Table 3" w:uiPriority="43"/>
+    <w:lsdException w:name="Plain Table 4" w:uiPriority="44"/>
+    <w:lsdException w:name="Plain Table 5" w:uiPriority="45"/>
+    <w:lsdException w:name="Grid Table Light" w:uiPriority="40"/>
+    <w:lsdException w:name="Grid Table 1 Light" w:uiPriority="46"/>
+    <w:lsdException w:name="Grid Table 2" w:uiPriority="47"/>
+    <w:lsdException w:name="Grid Table 3" w:uiPriority="48"/>
+    <w:lsdException w:name="Grid Table 4" w:uiPriority="49"/>
+    <w:lsdException w:name="Grid Table 5 Dark" w:uiPriority="50"/>
+    <w:lsdException w:name="Grid Table 6 Colorful" w:uiPriority="51"/>
+    <w:lsdException w:name="Grid Table 7 Colorful" w:uiPriority="52"/>
+    <w:lsdException w:name="Grid Table 1 Light Accent 1" w:uiPriority="46"/>
+    <w:lsdException w:name="Grid Table 2 Accent 1" w:uiPriority="47"/>
+    <w:lsdException w:name="Grid Table 3 Accent 1" w:uiPriority="48"/>
+    <w:lsdException w:name="Grid Table 4 Accent 1" w:uiPriority="49"/>
+    <w:lsdException w:name="Grid Table 5 Dark Accent 1" w:uiPriority="50"/>
+    <w:lsdException w:name="Grid Table 6 Colorful Accent 1" w:uiPriority="51"/>
+    <w:lsdException w:name="Grid Table 7 Colorful Accent 1" w:uiPriority="52"/>
+    <w:lsdException w:name="Grid Table 1 Light Accent 2" w:uiPriority="46"/>
+    <w:lsdException w:name="Grid Table 2 Accent 2" w:uiPriority="47"/>
+    <w:lsdException w:name="Grid Table 3 Accent 2" w:uiPriority="48"/>
+    <w:lsdException w:name="Grid Table 4 Accent 2" w:uiPriority="49"/>
+    <w:lsdException w:name="Grid Table 5 Dark Accent 2" w:uiPriority="50"/>
+    <w:lsdException w:name="Grid Table 6 Colorful Accent 2" w:uiPriority="51"/>
+    <w:lsdException w:name="Grid Table 7 Colorful Accent 2" w:uiPriority="52"/>
+    <w:lsdException w:name="Grid Table 1 Light Accent 3" w:uiPriority="46"/>
+    <w:lsdException w:name="Grid Table 2 Accent 3" w:uiPriority="47"/>
+    <w:lsdException w:name="Grid Table 3 Accent 3" w:uiPriority="48"/>
+    <w:lsdException w:name="Grid Table 4 Accent 3" w:uiPriority="49"/>
+    <w:lsdException w:name="Grid Table 5 Dark Accent 3" w:uiPriority="50"/>
+    <w:lsdException w:name="Grid Table 6 Colorful Accent 3" w:uiPriority="51"/>
+    <w:lsdException w:name="Grid Table 7 Colorful Accent 3" w:uiPriority="52"/>
+    <w:lsdException w:name="Grid Table 1 Light Accent 4" w:uiPriority="46"/>
+    <w:lsdException w:name="Grid Table 2 Accent 4" w:uiPriority="47"/>
+    <w:lsdException w:name="Grid Table 3 Accent 4" w:uiPriority="48"/>
+    <w:lsdException w:name="Grid Table 4 Accent 4" w:uiPriority="49"/>
+    <w:lsdException w:name="Grid Table 5 Dark Accent 4" w:uiPriority="50"/>
+    <w:lsdException w:name="Grid Table 6 Colorful Accent 4" w:uiPriority="51"/>
+    <w:lsdException w:name="Grid Table 7 Colorful Accent 4" w:uiPriority="52"/>
+    <w:lsdException w:name="Grid Table 1 Light Accent 5" w:uiPriority="46"/>
+    <w:lsdException w:name="Grid Table 2 Accent 5" w:uiPriority="47"/>
+    <w:lsdException w:name="Grid Table 3 Accent 5" w:uiPriority="48"/>
+    <w:lsdException w:name="Grid Table 4 Accent 5" w:uiPriority="49"/>
+    <w:lsdException w:name="Grid Table 5 Dark Accent 5" w:uiPriority="50"/>
+    <w:lsdException w:name="Grid Table 6 Colorful Accent 5" w:uiPriority="51"/>
+    <w:lsdException w:name="Grid Table 7 Colorful Accent 5" w:uiPriority="52"/>
+    <w:lsdException w:name="Grid Table 1 Light Accent 6" w:uiPriority="46"/>
+    <w:lsdException w:name="Grid Table 2 Accent 6" w:uiPriority="47"/>
+    <w:lsdException w:name="Grid Table 3 Accent 6" w:uiPriority="48"/>
+    <w:lsdException w:name="Grid Table 4 Accent 6" w:uiPriority="49"/>
+    <w:lsdException w:name="Grid Table 5 Dark Accent 6" w:uiPriority="50"/>
+    <w:lsdException w:name="Grid Table 6 Colorful Accent 6" w:uiPriority="51"/>
+    <w:lsdException w:name="Grid Table 7 Colorful Accent 6" w:uiPriority="52"/>
+    <w:lsdException w:name="List Table 1 Light" w:uiPriority="46"/>
+    <w:lsdException w:name="List Table 2" w:uiPriority="47"/>
+    <w:lsdException w:name="List Table 3" w:uiPriority="48"/>
+    <w:lsdException w:name="List Table 4" w:uiPriority="49"/>
+    <w:lsdException w:name="List Table 5 Dark" w:uiPriority="50"/>
+    <w:lsdException w:name="List Table 6 Colorful" w:uiPriority="51"/>
+    <w:lsdException w:name="List Table 7 Colorful" w:uiPriority="52"/>
+    <w:lsdException w:name="List Table 1 Light Accent 1" w:uiPriority="46"/>
+    <w:lsdException w:name="List Table 2 Accent 1" w:uiPriority="47"/>
+    <w:lsdException w:name="List Table 3 Accent 1" w:uiPriority="48"/>
+    <w:lsdException w:name="List Table 4 Accent 1" w:uiPriority="49"/>
+    <w:lsdException w:name="List Table 5 Dark Accent 1" w:uiPriority="50"/>
+    <w:lsdException w:name="List Table 6 Colorful Accent 1" w:uiPriority="51"/>
+    <w:lsdException w:name="List Table 7 Colorful Accent 1" w:uiPriority="52"/>
+    <w:lsdException w:name="List Table 1 Light Accent 2" w:uiPriority="46"/>
+    <w:lsdException w:name="List Table 2 Accent 2" w:uiPriority="47"/>
+    <w:lsdException w:name="List Table 3 Accent 2" w:uiPriority="48"/>
+    <w:lsdException w:name="List Table 4 Accent 2" w:uiPriority="49"/>
+    <w:lsdException w:name="List Table 5 Dark Accent 2" w:uiPriority="50"/>
+    <w:lsdException w:name="List Table 6 Colorful Accent 2" w:uiPriority="51"/>
+    <w:lsdException w:name="List Table 7 Colorful Accent 2" w:uiPriority="52"/>
+    <w:lsdException w:name="List Table 1 Light Accent 3" w:uiPriority="46"/>
+    <w:lsdException w:name="List Table 2 Accent 3" w:uiPriority="47"/>
+    <w:lsdException w:name="List Table 3 Accent 3" w:uiPriority="48"/>
+    <w:lsdException w:name="List Table 4 Accent 3" w:uiPriority="49"/>
+    <w:lsdException w:name="List Table 5 Dark Accent 3" w:uiPriority="50"/>
+    <w:lsdException w:name="List Table 6 Colorful Accent 3" w:uiPriority="51"/>
+    <w:lsdException w:name="List Table 7 Colorful Accent 3" w:uiPriority="52"/>
+    <w:lsdException w:name="List Table 1 Light Accent 4" w:uiPriority="46"/>
+    <w:lsdException w:name="List Table 2 Accent 4" w:uiPriority="47"/>
+    <w:lsdException w:name="List Table 3 Accent 4" w:uiPriority="48"/>
+    <w:lsdException w:name="List Table 4 Accent 4" w:uiPriority="49"/>
+    <w:lsdException w:name="List Table 5 Dark Accent 4" w:uiPriority="50"/>
+    <w:lsdException w:name="List Table 6 Colorful Accent 4" w:uiPriority="51"/>
+    <w:lsdException w:name="List Table 7 Colorful Accent 4" w:uiPriority="52"/>
+    <w:lsdException w:name="List Table 1 Light Accent 5" w:uiPriority="46"/>
+    <w:lsdException w:name="List Table 2 Accent 5" w:uiPriority="47"/>
+    <w:lsdException w:name="List Table 3 Accent 5" w:uiPriority="48"/>
+    <w:lsdException w:name="List Table 4 Accent 5" w:uiPriority="49"/>
+    <w:lsdException w:name="List Table 5 Dark Accent 5" w:uiPriority="50"/>
+    <w:lsdException w:name="List Table 6 Colorful Accent 5" w:uiPriority="51"/>
+    <w:lsdException w:name="List Table 7 Colorful Accent 5" w:uiPriority="52"/>
+    <w:lsdException w:name="List Table 1 Light Accent 6" w:uiPriority="46"/>
+    <w:lsdException w:name="List Table 2 Accent 6" w:uiPriority="47"/>
+    <w:lsdException w:name="List Table 3 Accent 6" w:uiPriority="48"/>
+    <w:lsdException w:name="List Table 4 Accent 6" w:uiPriority="49"/>
+    <w:lsdException w:name="List Table 5 Dark Accent 6" w:uiPriority="50"/>
+    <w:lsdException w:name="List Table 6 Colorful Accent 6" w:uiPriority="51"/>
+    <w:lsdException w:name="List Table 7 Colorful Accent 6" w:uiPriority="52"/>
   </w:latentStyles>
-  <w:style w:type="paragraph" w:default="1" w:styleId="1">
+  <w:style w:type="paragraph" w:default="1" w:styleId="a">
     <w:name w:val="Normal"/>
     <w:qFormat/>
-    <w:uiPriority w:val="0"/>
     <w:pPr>
       <w:widowControl w:val="0"/>
       <w:snapToGrid w:val="0"/>
       <w:jc w:val="both"/>
     </w:pPr>
     <w:rPr>
-      <w:rFonts w:asciiTheme="minorAscii" w:hAnsiTheme="minorAscii" w:eastAsiaTheme="minorEastAsia" w:cstheme="minorBidi"/>
       <w:kern w:val="2"/>
       <w:sz w:val="21"/>
       <w:szCs w:val="22"/>
-      <w:lang w:val="en-US" w:eastAsia="zh-CN" w:bidi="ar-SA"/>
     </w:rPr>
   </w:style>
-  <w:style w:type="paragraph" w:styleId="2">
+  <w:style w:type="paragraph" w:styleId="1">
     <w:name w:val="heading 1"/>
-    <w:basedOn w:val="1"/>
-    <w:next w:val="1"/>
-    <w:link w:val="17"/>
+    <w:basedOn w:val="a"/>
+    <w:next w:val="a"/>
+    <w:link w:val="1Char"/>
+    <w:uiPriority w:val="9"/>
     <w:qFormat/>
-    <w:uiPriority w:val="9"/>
     <w:pPr>
       <w:keepNext/>
       <w:keepLines/>
@@ -1814,7 +1753,6 @@
       <w:outlineLvl w:val="0"/>
     </w:pPr>
     <w:rPr>
-      <w:rFonts w:asciiTheme="minorAscii" w:hAnsiTheme="minorAscii"/>
       <w:b/>
       <w:bCs/>
       <w:kern w:val="44"/>
@@ -1822,36 +1760,38 @@
       <w:szCs w:val="44"/>
     </w:rPr>
   </w:style>
-  <w:style w:type="paragraph" w:styleId="3">
+  <w:style w:type="paragraph" w:styleId="2">
     <w:name w:val="heading 2"/>
-    <w:basedOn w:val="1"/>
-    <w:next w:val="1"/>
+    <w:basedOn w:val="a"/>
+    <w:next w:val="a"/>
+    <w:uiPriority w:val="9"/>
     <w:unhideWhenUsed/>
     <w:qFormat/>
-    <w:uiPriority w:val="9"/>
     <w:pPr>
       <w:keepNext/>
       <w:keepLines/>
-      <w:spacing w:before="260" w:beforeLines="0" w:beforeAutospacing="0" w:after="260" w:afterLines="0" w:afterAutospacing="0" w:line="240" w:lineRule="auto"/>
+      <w:spacing w:before="260" w:after="260"/>
       <w:outlineLvl w:val="1"/>
     </w:pPr>
     <w:rPr>
-      <w:rFonts w:ascii="DejaVu Sans" w:hAnsi="DejaVu Sans" w:eastAsiaTheme="majorEastAsia"/>
+      <w:rFonts w:ascii="DejaVu Sans" w:eastAsiaTheme="majorEastAsia" w:hAnsi="DejaVu Sans"/>
       <w:b/>
       <w:sz w:val="24"/>
     </w:rPr>
   </w:style>
-  <w:style w:type="character" w:default="1" w:styleId="13">
+  <w:style w:type="character" w:default="1" w:styleId="a0">
     <w:name w:val="Default Paragraph Font"/>
+    <w:uiPriority w:val="1"/>
+    <w:semiHidden/>
     <w:unhideWhenUsed/>
-    <w:uiPriority w:val="1"/>
   </w:style>
-  <w:style w:type="table" w:default="1" w:styleId="14">
+  <w:style w:type="table" w:default="1" w:styleId="a1">
     <w:name w:val="Normal Table"/>
+    <w:uiPriority w:val="99"/>
+    <w:semiHidden/>
     <w:unhideWhenUsed/>
-    <w:uiPriority w:val="99"/>
     <w:tblPr>
-      <w:tblLayout w:type="fixed"/>
+      <w:tblInd w:w="0" w:type="dxa"/>
       <w:tblCellMar>
         <w:top w:w="0" w:type="dxa"/>
         <w:left w:w="108" w:type="dxa"/>
@@ -1860,123 +1800,126 @@
       </w:tblCellMar>
     </w:tblPr>
   </w:style>
-  <w:style w:type="paragraph" w:styleId="4">
+  <w:style w:type="numbering" w:default="1" w:styleId="a2">
+    <w:name w:val="No List"/>
+    <w:uiPriority w:val="99"/>
+    <w:semiHidden/>
+    <w:unhideWhenUsed/>
+  </w:style>
+  <w:style w:type="paragraph" w:styleId="7">
     <w:name w:val="toc 7"/>
-    <w:basedOn w:val="1"/>
-    <w:next w:val="1"/>
+    <w:basedOn w:val="a"/>
+    <w:next w:val="a"/>
+    <w:uiPriority w:val="39"/>
     <w:unhideWhenUsed/>
-    <w:uiPriority w:val="39"/>
     <w:pPr>
-      <w:ind w:left="2520" w:leftChars="1200"/>
+      <w:ind w:leftChars="1200" w:left="2520"/>
     </w:pPr>
   </w:style>
   <w:style w:type="paragraph" w:styleId="5">
     <w:name w:val="toc 5"/>
-    <w:basedOn w:val="1"/>
-    <w:next w:val="1"/>
+    <w:basedOn w:val="a"/>
+    <w:next w:val="a"/>
+    <w:uiPriority w:val="39"/>
     <w:unhideWhenUsed/>
+    <w:pPr>
+      <w:ind w:leftChars="800" w:left="1680"/>
+    </w:pPr>
+  </w:style>
+  <w:style w:type="paragraph" w:styleId="3">
+    <w:name w:val="toc 3"/>
+    <w:basedOn w:val="a"/>
+    <w:next w:val="a"/>
     <w:uiPriority w:val="39"/>
+    <w:unhideWhenUsed/>
     <w:pPr>
-      <w:ind w:left="1680" w:leftChars="800"/>
+      <w:ind w:leftChars="400" w:left="840"/>
+    </w:pPr>
+  </w:style>
+  <w:style w:type="paragraph" w:styleId="8">
+    <w:name w:val="toc 8"/>
+    <w:basedOn w:val="a"/>
+    <w:next w:val="a"/>
+    <w:uiPriority w:val="39"/>
+    <w:unhideWhenUsed/>
+    <w:pPr>
+      <w:ind w:leftChars="1400" w:left="2940"/>
+    </w:pPr>
+  </w:style>
+  <w:style w:type="paragraph" w:styleId="10">
+    <w:name w:val="toc 1"/>
+    <w:basedOn w:val="a"/>
+    <w:next w:val="a"/>
+    <w:uiPriority w:val="39"/>
+    <w:unhideWhenUsed/>
+  </w:style>
+  <w:style w:type="paragraph" w:styleId="4">
+    <w:name w:val="toc 4"/>
+    <w:basedOn w:val="a"/>
+    <w:next w:val="a"/>
+    <w:uiPriority w:val="39"/>
+    <w:unhideWhenUsed/>
+    <w:pPr>
+      <w:ind w:leftChars="600" w:left="1260"/>
     </w:pPr>
   </w:style>
   <w:style w:type="paragraph" w:styleId="6">
-    <w:name w:val="toc 3"/>
-    <w:basedOn w:val="1"/>
-    <w:next w:val="1"/>
+    <w:name w:val="toc 6"/>
+    <w:basedOn w:val="a"/>
+    <w:next w:val="a"/>
+    <w:uiPriority w:val="39"/>
     <w:unhideWhenUsed/>
-    <w:uiPriority w:val="39"/>
     <w:pPr>
-      <w:ind w:left="840" w:leftChars="400"/>
+      <w:ind w:leftChars="1000" w:left="2100"/>
     </w:pPr>
   </w:style>
-  <w:style w:type="paragraph" w:styleId="7">
-    <w:name w:val="toc 8"/>
-    <w:basedOn w:val="1"/>
-    <w:next w:val="1"/>
+  <w:style w:type="paragraph" w:styleId="20">
+    <w:name w:val="toc 2"/>
+    <w:basedOn w:val="a"/>
+    <w:next w:val="a"/>
+    <w:uiPriority w:val="39"/>
     <w:unhideWhenUsed/>
-    <w:uiPriority w:val="39"/>
     <w:pPr>
-      <w:ind w:left="2940" w:leftChars="1400"/>
+      <w:ind w:leftChars="200" w:left="420"/>
     </w:pPr>
   </w:style>
-  <w:style w:type="paragraph" w:styleId="8">
-    <w:name w:val="toc 1"/>
-    <w:basedOn w:val="1"/>
-    <w:next w:val="1"/>
+  <w:style w:type="paragraph" w:styleId="9">
+    <w:name w:val="toc 9"/>
+    <w:basedOn w:val="a"/>
+    <w:next w:val="a"/>
+    <w:uiPriority w:val="39"/>
     <w:unhideWhenUsed/>
-    <w:uiPriority w:val="39"/>
-  </w:style>
-  <w:style w:type="paragraph" w:styleId="9">
-    <w:name w:val="toc 4"/>
-    <w:basedOn w:val="1"/>
-    <w:next w:val="1"/>
-    <w:unhideWhenUsed/>
-    <w:uiPriority w:val="39"/>
     <w:pPr>
-      <w:ind w:left="1260" w:leftChars="600"/>
+      <w:ind w:leftChars="1600" w:left="3360"/>
     </w:pPr>
   </w:style>
-  <w:style w:type="paragraph" w:styleId="10">
-    <w:name w:val="toc 6"/>
-    <w:basedOn w:val="1"/>
-    <w:next w:val="1"/>
-    <w:unhideWhenUsed/>
-    <w:uiPriority w:val="39"/>
-    <w:pPr>
-      <w:ind w:left="2100" w:leftChars="1000"/>
-    </w:pPr>
-  </w:style>
-  <w:style w:type="paragraph" w:styleId="11">
-    <w:name w:val="toc 2"/>
-    <w:basedOn w:val="1"/>
-    <w:next w:val="1"/>
-    <w:unhideWhenUsed/>
-    <w:uiPriority w:val="39"/>
-    <w:pPr>
-      <w:ind w:left="420" w:leftChars="200"/>
-    </w:pPr>
-  </w:style>
-  <w:style w:type="paragraph" w:styleId="12">
-    <w:name w:val="toc 9"/>
-    <w:basedOn w:val="1"/>
-    <w:next w:val="1"/>
-    <w:unhideWhenUsed/>
-    <w:uiPriority w:val="39"/>
-    <w:pPr>
-      <w:ind w:left="3360" w:leftChars="1600"/>
-    </w:pPr>
-  </w:style>
-  <w:style w:type="paragraph" w:customStyle="1" w:styleId="15">
-    <w:name w:val="No Spacing"/>
-    <w:link w:val="16"/>
+  <w:style w:type="paragraph" w:customStyle="1" w:styleId="11">
+    <w:name w:val="无间隔1"/>
+    <w:link w:val="Char"/>
+    <w:uiPriority w:val="1"/>
     <w:qFormat/>
-    <w:uiPriority w:val="1"/>
     <w:rPr>
-      <w:rFonts w:asciiTheme="minorHAnsi" w:hAnsiTheme="minorHAnsi" w:eastAsiaTheme="minorEastAsia" w:cstheme="minorBidi"/>
-      <w:kern w:val="0"/>
       <w:sz w:val="22"/>
       <w:szCs w:val="22"/>
-      <w:lang w:val="en-US" w:eastAsia="zh-CN" w:bidi="ar-SA"/>
     </w:rPr>
   </w:style>
-  <w:style w:type="character" w:customStyle="1" w:styleId="16">
+  <w:style w:type="character" w:customStyle="1" w:styleId="Char">
     <w:name w:val="无间隔 Char"/>
-    <w:basedOn w:val="13"/>
-    <w:link w:val="15"/>
+    <w:basedOn w:val="a0"/>
+    <w:link w:val="11"/>
     <w:uiPriority w:val="1"/>
     <w:rPr>
       <w:kern w:val="0"/>
       <w:sz w:val="22"/>
     </w:rPr>
   </w:style>
-  <w:style w:type="character" w:customStyle="1" w:styleId="17">
+  <w:style w:type="character" w:customStyle="1" w:styleId="1Char">
     <w:name w:val="标题 1 Char"/>
-    <w:basedOn w:val="13"/>
-    <w:link w:val="2"/>
+    <w:basedOn w:val="a0"/>
+    <w:link w:val="1"/>
     <w:uiPriority w:val="9"/>
     <w:rPr>
-      <w:rFonts w:asciiTheme="minorAscii" w:hAnsiTheme="minorAscii" w:eastAsiaTheme="minorEastAsia"/>
+      <w:rFonts w:asciiTheme="minorHAnsi" w:eastAsiaTheme="minorEastAsia" w:hAnsiTheme="minorHAnsi"/>
       <w:b/>
       <w:bCs/>
       <w:kern w:val="44"/>
@@ -1984,13 +1927,13 @@
       <w:szCs w:val="44"/>
     </w:rPr>
   </w:style>
-  <w:style w:type="paragraph" w:customStyle="1" w:styleId="18">
-    <w:name w:val="TOC Heading"/>
-    <w:basedOn w:val="2"/>
-    <w:next w:val="1"/>
+  <w:style w:type="paragraph" w:customStyle="1" w:styleId="TOC1">
+    <w:name w:val="TOC 标题1"/>
+    <w:basedOn w:val="1"/>
+    <w:next w:val="a"/>
+    <w:uiPriority w:val="39"/>
     <w:unhideWhenUsed/>
     <w:qFormat/>
-    <w:uiPriority w:val="39"/>
     <w:pPr>
       <w:widowControl/>
       <w:spacing w:before="240" w:line="259" w:lineRule="auto"/>
@@ -1998,26 +1941,23 @@
       <w:outlineLvl w:val="9"/>
     </w:pPr>
     <w:rPr>
-      <w:rFonts w:asciiTheme="majorHAnsi" w:hAnsiTheme="majorHAnsi" w:eastAsiaTheme="majorEastAsia" w:cstheme="majorBidi"/>
+      <w:rFonts w:asciiTheme="majorHAnsi" w:eastAsiaTheme="majorEastAsia" w:hAnsiTheme="majorHAnsi" w:cstheme="majorBidi"/>
       <w:b w:val="0"/>
       <w:bCs w:val="0"/>
-      <w:color w:val="2E75B6" w:themeColor="accent1" w:themeShade="BF"/>
+      <w:color w:val="2E74B5" w:themeColor="accent1" w:themeShade="BF"/>
       <w:kern w:val="0"/>
       <w:sz w:val="32"/>
       <w:szCs w:val="32"/>
     </w:rPr>
   </w:style>
-  <w:style w:type="paragraph" w:customStyle="1" w:styleId="19">
-    <w:name w:val="List Paragraph"/>
-    <w:basedOn w:val="1"/>
+  <w:style w:type="paragraph" w:customStyle="1" w:styleId="12">
+    <w:name w:val="列出段落1"/>
+    <w:basedOn w:val="a"/>
+    <w:uiPriority w:val="34"/>
     <w:qFormat/>
-    <w:uiPriority w:val="34"/>
     <w:pPr>
-      <w:ind w:firstLine="420" w:firstLineChars="200"/>
+      <w:ind w:firstLineChars="200" w:firstLine="420"/>
     </w:pPr>
-    <w:rPr>
-      <w:rFonts w:asciiTheme="minorAscii" w:hAnsiTheme="minorAscii"/>
-    </w:rPr>
   </w:style>
 </w:styles>
 </file>
@@ -2027,7 +1967,7 @@
   <a:themeElements>
     <a:clrScheme name="Office">
       <a:dk1>
-        <a:sysClr val="windowText" lastClr="4C4C4C"/>
+        <a:sysClr val="windowText" lastClr="000000"/>
       </a:dk1>
       <a:lt1>
         <a:sysClr val="window" lastClr="FFFFFF"/>

</xml_diff>